<commit_message>
added more to R to Word example
</commit_message>
<xml_diff>
--- a/Examples_R/R_Markdown_example_DOCX.docx
+++ b/Examples_R/R_Markdown_example_DOCX.docx
@@ -59,155 +59,1277 @@
         <w:pStyle w:val="Date"/>
       </w:pPr>
       <w:r>
-        <w:t xml:space="preserve">9/4/2019</w:t>
+        <w:t xml:space="preserve">01/08/2020</w:t>
+      </w:r>
+    </w:p>
+    <w:p>
+      <w:pPr>
+        <w:pStyle w:val="Heading1"/>
+      </w:pPr>
+      <w:bookmarkStart w:id="20" w:name="markdown"/>
+      <w:r>
+        <w:t xml:space="preserve">Markdown</w:t>
+      </w:r>
+      <w:bookmarkEnd w:id="20"/>
+    </w:p>
+    <w:p>
+      <w:pPr>
+        <w:pStyle w:val="FirstParagraph"/>
+      </w:pPr>
+      <w:r>
+        <w:t xml:space="preserve">Surround text with two asterisks, **like this**, to make</w:t>
+      </w:r>
+      <w:r>
+        <w:t xml:space="preserve"> </w:t>
+      </w:r>
+      <w:r>
+        <w:t xml:space="preserve">text</w:t>
+      </w:r>
+      <w:r>
+        <w:t xml:space="preserve"> </w:t>
+      </w:r>
+      <w:r>
+        <w:rPr>
+          <w:b/>
+        </w:rPr>
+        <w:t xml:space="preserve">bold</w:t>
+      </w:r>
+      <w:r>
+        <w:t xml:space="preserve">. Use a single asterisk, *like this*, to</w:t>
+      </w:r>
+      <w:r>
+        <w:t xml:space="preserve"> </w:t>
+      </w:r>
+      <w:r>
+        <w:rPr>
+          <w:i/>
+        </w:rPr>
+        <w:t xml:space="preserve">italicize</w:t>
+      </w:r>
+      <w:r>
+        <w:t xml:space="preserve">. Here is a nested lest (indentation is used</w:t>
+      </w:r>
+      <w:r>
+        <w:t xml:space="preserve"> </w:t>
+      </w:r>
+      <w:r>
+        <w:t xml:space="preserve">for sub-levels):</w:t>
+      </w:r>
+    </w:p>
+    <w:p>
+      <w:pPr>
+        <w:numPr>
+          <w:ilvl w:val="0"/>
+          <w:numId w:val="1001"/>
+        </w:numPr>
+      </w:pPr>
+      <w:r>
+        <w:t xml:space="preserve">Point A</w:t>
+      </w:r>
+    </w:p>
+    <w:p>
+      <w:pPr>
+        <w:numPr>
+          <w:ilvl w:val="1"/>
+          <w:numId w:val="1002"/>
+        </w:numPr>
+      </w:pPr>
+      <w:r>
+        <w:t xml:space="preserve">A.1</w:t>
+      </w:r>
+    </w:p>
+    <w:p>
+      <w:pPr>
+        <w:numPr>
+          <w:ilvl w:val="2"/>
+          <w:numId w:val="1003"/>
+        </w:numPr>
+      </w:pPr>
+      <w:r>
+        <w:t xml:space="preserve">A.1.1</w:t>
+      </w:r>
+    </w:p>
+    <w:p>
+      <w:pPr>
+        <w:numPr>
+          <w:ilvl w:val="2"/>
+          <w:numId w:val="1003"/>
+        </w:numPr>
+      </w:pPr>
+      <w:r>
+        <w:t xml:space="preserve">A.1.2</w:t>
+      </w:r>
+    </w:p>
+    <w:p>
+      <w:pPr>
+        <w:numPr>
+          <w:ilvl w:val="3"/>
+          <w:numId w:val="1004"/>
+        </w:numPr>
+      </w:pPr>
+      <w:r>
+        <w:t xml:space="preserve">A.1.2.1</w:t>
+      </w:r>
+    </w:p>
+    <w:p>
+      <w:pPr>
+        <w:numPr>
+          <w:ilvl w:val="1"/>
+          <w:numId w:val="1002"/>
+        </w:numPr>
+      </w:pPr>
+      <w:r>
+        <w:t xml:space="preserve">A.2</w:t>
+      </w:r>
+    </w:p>
+    <w:p>
+      <w:pPr>
+        <w:numPr>
+          <w:ilvl w:val="0"/>
+          <w:numId w:val="1001"/>
+        </w:numPr>
+      </w:pPr>
+      <w:r>
+        <w:t xml:space="preserve">Point B</w:t>
+      </w:r>
+    </w:p>
+    <w:p>
+      <w:pPr>
+        <w:pStyle w:val="FirstParagraph"/>
+      </w:pPr>
+      <w:r>
+        <w:t xml:space="preserve">You can include footnotes.</w:t>
+      </w:r>
+      <w:r>
+        <w:rPr>
+          <w:rStyle w:val="FootnoteReference"/>
+        </w:rPr>
+        <w:footnoteReference w:id="21"/>
+      </w:r>
+      <w:r>
+        <w:t xml:space="preserve"> </w:t>
+      </w:r>
+      <w:r>
+        <w:t xml:space="preserve">If you want use a</w:t>
+      </w:r>
+      <w:r>
+        <w:t xml:space="preserve"> </w:t>
+      </w:r>
+      <w:r>
+        <w:rPr>
+          <w:rStyle w:val="VerbatimChar"/>
+        </w:rPr>
+        <w:t xml:space="preserve">font like this</w:t>
+      </w:r>
+      <w:r>
+        <w:rPr>
+          <w:rStyle w:val="FootnoteReference"/>
+        </w:rPr>
+        <w:footnoteReference w:id="23"/>
+      </w:r>
+      <w:r>
+        <w:t xml:space="preserve">,</w:t>
+      </w:r>
+      <w:r>
+        <w:t xml:space="preserve"> </w:t>
+      </w:r>
+      <w:r>
+        <w:t xml:space="preserve">surround your text with back ticks, i.e., `.</w:t>
       </w:r>
     </w:p>
     <w:p>
       <w:pPr>
         <w:pStyle w:val="Heading2"/>
       </w:pPr>
-      <w:bookmarkStart w:id="20" w:name="r-markdown"/>
+      <w:bookmarkStart w:id="24" w:name="r-markdown"/>
       <w:r>
         <w:t xml:space="preserve">R Markdown</w:t>
       </w:r>
-      <w:bookmarkEnd w:id="20"/>
+      <w:bookmarkEnd w:id="24"/>
     </w:p>
     <w:p>
       <w:pPr>
         <w:pStyle w:val="FirstParagraph"/>
       </w:pPr>
       <w:r>
-        <w:t xml:space="preserve">This is an R Markdown document. Markdown is a simple formatting syntax for authoring HTML, PDF, and MS Word documents. For more details on using R Markdown see</w:t>
-      </w:r>
-      <w:r>
-        <w:t xml:space="preserve"> </w:t>
-      </w:r>
-      <w:hyperlink r:id="rId21">
+        <w:t xml:space="preserve">R Markdown is a special type of markdown that weaves R output directly into</w:t>
+      </w:r>
+      <w:r>
+        <w:t xml:space="preserve"> </w:t>
+      </w:r>
+      <w:r>
+        <w:t xml:space="preserve">the final document. Here is an example.</w:t>
+      </w:r>
+    </w:p>
+    <w:p>
+      <w:pPr>
+        <w:pStyle w:val="SourceCode"/>
+      </w:pPr>
+      <w:r>
+        <w:rPr>
+          <w:rStyle w:val="KeywordTok"/>
+        </w:rPr>
+        <w:t xml:space="preserve">summary</w:t>
+      </w:r>
+      <w:r>
+        <w:rPr>
+          <w:rStyle w:val="NormalTok"/>
+        </w:rPr>
+        <w:t xml:space="preserve">(cars)</w:t>
+      </w:r>
+    </w:p>
+    <w:p>
+      <w:pPr>
+        <w:pStyle w:val="SourceCode"/>
+      </w:pPr>
+      <w:r>
+        <w:rPr>
+          <w:rStyle w:val="VerbatimChar"/>
+        </w:rPr>
+        <w:t xml:space="preserve">##      speed           dist       </w:t>
+      </w:r>
+      <w:r>
+        <w:br/>
+      </w:r>
+      <w:r>
+        <w:rPr>
+          <w:rStyle w:val="VerbatimChar"/>
+        </w:rPr>
+        <w:t xml:space="preserve">##  Min.   : 4.0   Min.   :  2.00  </w:t>
+      </w:r>
+      <w:r>
+        <w:br/>
+      </w:r>
+      <w:r>
+        <w:rPr>
+          <w:rStyle w:val="VerbatimChar"/>
+        </w:rPr>
+        <w:t xml:space="preserve">##  1st Qu.:12.0   1st Qu.: 26.00  </w:t>
+      </w:r>
+      <w:r>
+        <w:br/>
+      </w:r>
+      <w:r>
+        <w:rPr>
+          <w:rStyle w:val="VerbatimChar"/>
+        </w:rPr>
+        <w:t xml:space="preserve">##  Median :15.0   Median : 36.00  </w:t>
+      </w:r>
+      <w:r>
+        <w:br/>
+      </w:r>
+      <w:r>
+        <w:rPr>
+          <w:rStyle w:val="VerbatimChar"/>
+        </w:rPr>
+        <w:t xml:space="preserve">##  Mean   :15.4   Mean   : 42.98  </w:t>
+      </w:r>
+      <w:r>
+        <w:br/>
+      </w:r>
+      <w:r>
+        <w:rPr>
+          <w:rStyle w:val="VerbatimChar"/>
+        </w:rPr>
+        <w:t xml:space="preserve">##  3rd Qu.:19.0   3rd Qu.: 56.00  </w:t>
+      </w:r>
+      <w:r>
+        <w:br/>
+      </w:r>
+      <w:r>
+        <w:rPr>
+          <w:rStyle w:val="VerbatimChar"/>
+        </w:rPr>
+        <w:t xml:space="preserve">##  Max.   :25.0   Max.   :120.00</w:t>
+      </w:r>
+    </w:p>
+    <w:p>
+      <w:pPr>
+        <w:pStyle w:val="FirstParagraph"/>
+      </w:pPr>
+      <w:r>
+        <w:t xml:space="preserve">We can also include R output in a line. For example, the third observation</w:t>
+      </w:r>
+      <w:r>
+        <w:t xml:space="preserve"> </w:t>
+      </w:r>
+      <w:r>
+        <w:t xml:space="preserve">of the speed variable is 7. Now we will replace it with a random</w:t>
+      </w:r>
+      <w:r>
+        <w:t xml:space="preserve"> </w:t>
+      </w:r>
+      <w:r>
+        <w:t xml:space="preserve">value</w:t>
+      </w:r>
+    </w:p>
+    <w:p>
+      <w:pPr>
+        <w:pStyle w:val="SourceCode"/>
+      </w:pPr>
+      <w:r>
+        <w:rPr>
+          <w:rStyle w:val="NormalTok"/>
+        </w:rPr>
+        <w:t xml:space="preserve">cars</w:t>
+      </w:r>
+      <w:r>
+        <w:rPr>
+          <w:rStyle w:val="OperatorTok"/>
+        </w:rPr>
+        <w:t xml:space="preserve">$</w:t>
+      </w:r>
+      <w:r>
+        <w:rPr>
+          <w:rStyle w:val="NormalTok"/>
+        </w:rPr>
+        <w:t xml:space="preserve">speed[</w:t>
+      </w:r>
+      <w:r>
+        <w:rPr>
+          <w:rStyle w:val="DecValTok"/>
+        </w:rPr>
+        <w:t xml:space="preserve">3</w:t>
+      </w:r>
+      <w:r>
+        <w:rPr>
+          <w:rStyle w:val="NormalTok"/>
+        </w:rPr>
+        <w:t xml:space="preserve">] &lt;-</w:t>
+      </w:r>
+      <w:r>
+        <w:rPr>
+          <w:rStyle w:val="StringTok"/>
+        </w:rPr>
+        <w:t xml:space="preserve"> </w:t>
+      </w:r>
+      <w:r>
+        <w:rPr>
+          <w:rStyle w:val="KeywordTok"/>
+        </w:rPr>
+        <w:t xml:space="preserve">rnorm</w:t>
+      </w:r>
+      <w:r>
+        <w:rPr>
+          <w:rStyle w:val="NormalTok"/>
+        </w:rPr>
+        <w:t xml:space="preserve">(</w:t>
+      </w:r>
+      <w:r>
+        <w:rPr>
+          <w:rStyle w:val="DecValTok"/>
+        </w:rPr>
+        <w:t xml:space="preserve">1</w:t>
+      </w:r>
+      <w:r>
+        <w:rPr>
+          <w:rStyle w:val="NormalTok"/>
+        </w:rPr>
+        <w:t xml:space="preserve">)</w:t>
+      </w:r>
+      <w:r>
+        <w:br/>
+      </w:r>
+      <w:r>
+        <w:rPr>
+          <w:rStyle w:val="NormalTok"/>
+        </w:rPr>
+        <w:t xml:space="preserve">cars</w:t>
+      </w:r>
+      <w:r>
+        <w:rPr>
+          <w:rStyle w:val="OperatorTok"/>
+        </w:rPr>
+        <w:t xml:space="preserve">$</w:t>
+      </w:r>
+      <w:r>
+        <w:rPr>
+          <w:rStyle w:val="NormalTok"/>
+        </w:rPr>
+        <w:t xml:space="preserve">speed[</w:t>
+      </w:r>
+      <w:r>
+        <w:rPr>
+          <w:rStyle w:val="DecValTok"/>
+        </w:rPr>
+        <w:t xml:space="preserve">3</w:t>
+      </w:r>
+      <w:r>
+        <w:rPr>
+          <w:rStyle w:val="NormalTok"/>
+        </w:rPr>
+        <w:t xml:space="preserve">]</w:t>
+      </w:r>
+    </w:p>
+    <w:p>
+      <w:pPr>
+        <w:pStyle w:val="SourceCode"/>
+      </w:pPr>
+      <w:r>
+        <w:rPr>
+          <w:rStyle w:val="VerbatimChar"/>
+        </w:rPr>
+        <w:t xml:space="preserve">## [1] 0.04930964</w:t>
+      </w:r>
+    </w:p>
+    <w:p>
+      <w:pPr>
+        <w:pStyle w:val="FirstParagraph"/>
+      </w:pPr>
+      <w:r>
+        <w:t xml:space="preserve">and show that it has changed to 0.0493096.</w:t>
+      </w:r>
+    </w:p>
+    <w:p>
+      <w:pPr>
+        <w:pStyle w:val="Heading1"/>
+      </w:pPr>
+      <w:bookmarkStart w:id="25" w:name="tables"/>
+      <w:r>
+        <w:t xml:space="preserve">Tables</w:t>
+      </w:r>
+      <w:bookmarkEnd w:id="25"/>
+    </w:p>
+    <w:p>
+      <w:pPr>
+        <w:pStyle w:val="SourceCode"/>
+      </w:pPr>
+      <w:r>
+        <w:rPr>
+          <w:rStyle w:val="CommentTok"/>
+        </w:rPr>
+        <w:t xml:space="preserve"># create table from iris data set (150 observations of plant species</w:t>
+      </w:r>
+      <w:r>
+        <w:br/>
+      </w:r>
+      <w:r>
+        <w:rPr>
+          <w:rStyle w:val="CommentTok"/>
+        </w:rPr>
+        <w:t xml:space="preserve"># with variables sepal length and width, and pedal length and names.</w:t>
+      </w:r>
+      <w:r>
+        <w:br/>
+      </w:r>
+      <w:r>
+        <w:rPr>
+          <w:rStyle w:val="KeywordTok"/>
+        </w:rPr>
+        <w:t xml:space="preserve">names</w:t>
+      </w:r>
+      <w:r>
+        <w:rPr>
+          <w:rStyle w:val="NormalTok"/>
+        </w:rPr>
+        <w:t xml:space="preserve">(iris)</w:t>
+      </w:r>
+    </w:p>
+    <w:p>
+      <w:pPr>
+        <w:pStyle w:val="SourceCode"/>
+      </w:pPr>
+      <w:r>
+        <w:rPr>
+          <w:rStyle w:val="VerbatimChar"/>
+        </w:rPr>
+        <w:t xml:space="preserve">## [1] "Sepal.Length" "Sepal.Width"  "Petal.Length" "Petal.Width"  "Species"</w:t>
+      </w:r>
+    </w:p>
+    <w:p>
+      <w:pPr>
+        <w:pStyle w:val="SourceCode"/>
+      </w:pPr>
+      <w:r>
+        <w:rPr>
+          <w:rStyle w:val="KeywordTok"/>
+        </w:rPr>
+        <w:t xml:space="preserve">table</w:t>
+      </w:r>
+      <w:r>
+        <w:rPr>
+          <w:rStyle w:val="NormalTok"/>
+        </w:rPr>
+        <w:t xml:space="preserve">(iris</w:t>
+      </w:r>
+      <w:r>
+        <w:rPr>
+          <w:rStyle w:val="OperatorTok"/>
+        </w:rPr>
+        <w:t xml:space="preserve">$</w:t>
+      </w:r>
+      <w:r>
+        <w:rPr>
+          <w:rStyle w:val="NormalTok"/>
+        </w:rPr>
+        <w:t xml:space="preserve">Species)</w:t>
+      </w:r>
+    </w:p>
+    <w:p>
+      <w:pPr>
+        <w:pStyle w:val="SourceCode"/>
+      </w:pPr>
+      <w:r>
+        <w:rPr>
+          <w:rStyle w:val="VerbatimChar"/>
+        </w:rPr>
+        <w:t xml:space="preserve">## </w:t>
+      </w:r>
+      <w:r>
+        <w:br/>
+      </w:r>
+      <w:r>
+        <w:rPr>
+          <w:rStyle w:val="VerbatimChar"/>
+        </w:rPr>
+        <w:t xml:space="preserve">##     setosa versicolor  virginica </w:t>
+      </w:r>
+      <w:r>
+        <w:br/>
+      </w:r>
+      <w:r>
+        <w:rPr>
+          <w:rStyle w:val="VerbatimChar"/>
+        </w:rPr>
+        <w:t xml:space="preserve">##         50         50         50</w:t>
+      </w:r>
+    </w:p>
+    <w:p>
+      <w:pPr>
+        <w:pStyle w:val="SourceCode"/>
+      </w:pPr>
+      <w:r>
+        <w:rPr>
+          <w:rStyle w:val="CommentTok"/>
+        </w:rPr>
+        <w:t xml:space="preserve"># create a matrix of means</w:t>
+      </w:r>
+      <w:r>
+        <w:br/>
+      </w:r>
+      <w:r>
+        <w:rPr>
+          <w:rStyle w:val="NormalTok"/>
+        </w:rPr>
+        <w:t xml:space="preserve">tab1 &lt;-</w:t>
+      </w:r>
+      <w:r>
+        <w:rPr>
+          <w:rStyle w:val="StringTok"/>
+        </w:rPr>
+        <w:t xml:space="preserve"> </w:t>
+      </w:r>
+      <w:r>
+        <w:rPr>
+          <w:rStyle w:val="KeywordTok"/>
+        </w:rPr>
+        <w:t xml:space="preserve">aggregate</w:t>
+      </w:r>
+      <w:r>
+        <w:rPr>
+          <w:rStyle w:val="NormalTok"/>
+        </w:rPr>
+        <w:t xml:space="preserve">(. </w:t>
+      </w:r>
+      <w:r>
+        <w:rPr>
+          <w:rStyle w:val="OperatorTok"/>
+        </w:rPr>
+        <w:t xml:space="preserve">~</w:t>
+      </w:r>
+      <w:r>
+        <w:rPr>
+          <w:rStyle w:val="StringTok"/>
+        </w:rPr>
+        <w:t xml:space="preserve"> </w:t>
+      </w:r>
+      <w:r>
+        <w:rPr>
+          <w:rStyle w:val="NormalTok"/>
+        </w:rPr>
+        <w:t xml:space="preserve">Species, </w:t>
+      </w:r>
+      <w:r>
+        <w:rPr>
+          <w:rStyle w:val="DataTypeTok"/>
+        </w:rPr>
+        <w:t xml:space="preserve">data =</w:t>
+      </w:r>
+      <w:r>
+        <w:rPr>
+          <w:rStyle w:val="NormalTok"/>
+        </w:rPr>
+        <w:t xml:space="preserve"> iris, </w:t>
+      </w:r>
+      <w:r>
+        <w:rPr>
+          <w:rStyle w:val="DataTypeTok"/>
+        </w:rPr>
+        <w:t xml:space="preserve">FUN =</w:t>
+      </w:r>
+      <w:r>
+        <w:rPr>
+          <w:rStyle w:val="NormalTok"/>
+        </w:rPr>
+        <w:t xml:space="preserve"> mean)</w:t>
+      </w:r>
+      <w:r>
+        <w:br/>
+      </w:r>
+      <w:r>
+        <w:rPr>
+          <w:rStyle w:val="NormalTok"/>
+        </w:rPr>
+        <w:t xml:space="preserve">specieNames &lt;-</w:t>
+      </w:r>
+      <w:r>
+        <w:rPr>
+          <w:rStyle w:val="StringTok"/>
+        </w:rPr>
+        <w:t xml:space="preserve"> </w:t>
+      </w:r>
+      <w:r>
+        <w:rPr>
+          <w:rStyle w:val="KeywordTok"/>
+        </w:rPr>
+        <w:t xml:space="preserve">gsub</w:t>
+      </w:r>
+      <w:r>
+        <w:rPr>
+          <w:rStyle w:val="NormalTok"/>
+        </w:rPr>
+        <w:t xml:space="preserve">(</w:t>
+      </w:r>
+      <w:r>
+        <w:rPr>
+          <w:rStyle w:val="StringTok"/>
+        </w:rPr>
+        <w:t xml:space="preserve">"</w:t>
+      </w:r>
+      <w:r>
+        <w:rPr>
+          <w:rStyle w:val="CharTok"/>
+        </w:rPr>
+        <w:t xml:space="preserve">\\</w:t>
+      </w:r>
+      <w:r>
+        <w:rPr>
+          <w:rStyle w:val="StringTok"/>
+        </w:rPr>
+        <w:t xml:space="preserve">."</w:t>
+      </w:r>
+      <w:r>
+        <w:rPr>
+          <w:rStyle w:val="NormalTok"/>
+        </w:rPr>
+        <w:t xml:space="preserve">, </w:t>
+      </w:r>
+      <w:r>
+        <w:rPr>
+          <w:rStyle w:val="StringTok"/>
+        </w:rPr>
+        <w:t xml:space="preserve">" "</w:t>
+      </w:r>
+      <w:r>
+        <w:rPr>
+          <w:rStyle w:val="NormalTok"/>
+        </w:rPr>
+        <w:t xml:space="preserve">, </w:t>
+      </w:r>
+      <w:r>
+        <w:rPr>
+          <w:rStyle w:val="KeywordTok"/>
+        </w:rPr>
+        <w:t xml:space="preserve">names</w:t>
+      </w:r>
+      <w:r>
+        <w:rPr>
+          <w:rStyle w:val="NormalTok"/>
+        </w:rPr>
+        <w:t xml:space="preserve">(iris))</w:t>
+      </w:r>
+      <w:r>
+        <w:br/>
+      </w:r>
+      <w:r>
+        <w:br/>
+      </w:r>
+      <w:r>
+        <w:rPr>
+          <w:rStyle w:val="CommentTok"/>
+        </w:rPr>
+        <w:t xml:space="preserve"># use kable() to format the table</w:t>
+      </w:r>
+      <w:r>
+        <w:br/>
+      </w:r>
+      <w:r>
+        <w:rPr>
+          <w:rStyle w:val="KeywordTok"/>
+        </w:rPr>
+        <w:t xml:space="preserve">kable</w:t>
+      </w:r>
+      <w:r>
+        <w:rPr>
+          <w:rStyle w:val="NormalTok"/>
+        </w:rPr>
+        <w:t xml:space="preserve">(tab1, </w:t>
+      </w:r>
+      <w:r>
+        <w:rPr>
+          <w:rStyle w:val="DataTypeTok"/>
+        </w:rPr>
+        <w:t xml:space="preserve">digits =</w:t>
+      </w:r>
+      <w:r>
+        <w:rPr>
+          <w:rStyle w:val="NormalTok"/>
+        </w:rPr>
+        <w:t xml:space="preserve"> </w:t>
+      </w:r>
+      <w:r>
+        <w:rPr>
+          <w:rStyle w:val="DecValTok"/>
+        </w:rPr>
+        <w:t xml:space="preserve">2</w:t>
+      </w:r>
+      <w:r>
+        <w:rPr>
+          <w:rStyle w:val="NormalTok"/>
+        </w:rPr>
+        <w:t xml:space="preserve">, </w:t>
+      </w:r>
+      <w:r>
+        <w:rPr>
+          <w:rStyle w:val="DataTypeTok"/>
+        </w:rPr>
+        <w:t xml:space="preserve">col.names =</w:t>
+      </w:r>
+      <w:r>
+        <w:rPr>
+          <w:rStyle w:val="NormalTok"/>
+        </w:rPr>
+        <w:t xml:space="preserve"> specieNames, </w:t>
+      </w:r>
+      <w:r>
+        <w:rPr>
+          <w:rStyle w:val="DataTypeTok"/>
+        </w:rPr>
+        <w:t xml:space="preserve">align =</w:t>
+      </w:r>
+      <w:r>
+        <w:rPr>
+          <w:rStyle w:val="NormalTok"/>
+        </w:rPr>
+        <w:t xml:space="preserve"> </w:t>
+      </w:r>
+      <w:r>
+        <w:rPr>
+          <w:rStyle w:val="KeywordTok"/>
+        </w:rPr>
+        <w:t xml:space="preserve">c</w:t>
+      </w:r>
+      <w:r>
+        <w:rPr>
+          <w:rStyle w:val="NormalTok"/>
+        </w:rPr>
+        <w:t xml:space="preserve">(</w:t>
+      </w:r>
+      <w:r>
+        <w:rPr>
+          <w:rStyle w:val="StringTok"/>
+        </w:rPr>
+        <w:t xml:space="preserve">'l'</w:t>
+      </w:r>
+      <w:r>
+        <w:rPr>
+          <w:rStyle w:val="NormalTok"/>
+        </w:rPr>
+        <w:t xml:space="preserve">, </w:t>
+      </w:r>
+      <w:r>
+        <w:rPr>
+          <w:rStyle w:val="KeywordTok"/>
+        </w:rPr>
+        <w:t xml:space="preserve">rep</w:t>
+      </w:r>
+      <w:r>
+        <w:rPr>
+          <w:rStyle w:val="NormalTok"/>
+        </w:rPr>
+        <w:t xml:space="preserve">(</w:t>
+      </w:r>
+      <w:r>
+        <w:rPr>
+          <w:rStyle w:val="StringTok"/>
+        </w:rPr>
+        <w:t xml:space="preserve">'c'</w:t>
+      </w:r>
+      <w:r>
+        <w:rPr>
+          <w:rStyle w:val="NormalTok"/>
+        </w:rPr>
+        <w:t xml:space="preserve">, </w:t>
+      </w:r>
+      <w:r>
+        <w:rPr>
+          <w:rStyle w:val="DecValTok"/>
+        </w:rPr>
+        <w:t xml:space="preserve">4</w:t>
+      </w:r>
+      <w:r>
+        <w:rPr>
+          <w:rStyle w:val="NormalTok"/>
+        </w:rPr>
+        <w:t xml:space="preserve">)),</w:t>
+      </w:r>
+      <w:r>
+        <w:br/>
+      </w:r>
+      <w:r>
+        <w:rPr>
+          <w:rStyle w:val="NormalTok"/>
+        </w:rPr>
+        <w:t xml:space="preserve">      </w:t>
+      </w:r>
+      <w:r>
+        <w:rPr>
+          <w:rStyle w:val="DataTypeTok"/>
+        </w:rPr>
+        <w:t xml:space="preserve">caption =</w:t>
+      </w:r>
+      <w:r>
+        <w:rPr>
+          <w:rStyle w:val="NormalTok"/>
+        </w:rPr>
+        <w:t xml:space="preserve"> </w:t>
+      </w:r>
+      <w:r>
+        <w:rPr>
+          <w:rStyle w:val="StringTok"/>
+        </w:rPr>
+        <w:t xml:space="preserve">"Table 1: Variable means for iris data."</w:t>
+      </w:r>
+      <w:r>
+        <w:rPr>
+          <w:rStyle w:val="NormalTok"/>
+        </w:rPr>
+        <w:t xml:space="preserve">)</w:t>
+      </w:r>
+    </w:p>
+    <w:p>
+      <w:pPr>
+        <w:pStyle w:val="TableCaption"/>
+      </w:pPr>
+      <w:r>
+        <w:t xml:space="preserve">Table 1: Variable means for iris data.</w:t>
+      </w:r>
+    </w:p>
+    <w:tbl>
+      <w:tblPr>
+        <w:tblStyle w:val="Table"/>
+        <w:tblW w:type="pct" w:w="0.0"/>
+        <w:tblLook w:firstRow="1"/>
+        <w:tblCaption w:val="Table 1: Variable means for iris data."/>
+      </w:tblPr>
+      <w:tblGrid/>
+      <w:tr>
+        <w:trPr>
+          <w:cnfStyle w:firstRow="1"/>
+        </w:trPr>
+        <w:tc>
+          <w:tcPr>
+            <w:tcBorders>
+              <w:bottom w:val="single"/>
+            </w:tcBorders>
+            <w:vAlign w:val="bottom"/>
+          </w:tcPr>
+          <w:p>
+            <w:pPr>
+              <w:pStyle w:val="Compact"/>
+              <w:jc w:val="left"/>
+            </w:pPr>
+            <w:r>
+              <w:t xml:space="preserve">Sepal Length</w:t>
+            </w:r>
+          </w:p>
+        </w:tc>
+        <w:tc>
+          <w:tcPr>
+            <w:tcBorders>
+              <w:bottom w:val="single"/>
+            </w:tcBorders>
+            <w:vAlign w:val="bottom"/>
+          </w:tcPr>
+          <w:p>
+            <w:pPr>
+              <w:pStyle w:val="Compact"/>
+              <w:jc w:val="center"/>
+            </w:pPr>
+            <w:r>
+              <w:t xml:space="preserve">Sepal Width</w:t>
+            </w:r>
+          </w:p>
+        </w:tc>
+        <w:tc>
+          <w:tcPr>
+            <w:tcBorders>
+              <w:bottom w:val="single"/>
+            </w:tcBorders>
+            <w:vAlign w:val="bottom"/>
+          </w:tcPr>
+          <w:p>
+            <w:pPr>
+              <w:pStyle w:val="Compact"/>
+              <w:jc w:val="center"/>
+            </w:pPr>
+            <w:r>
+              <w:t xml:space="preserve">Petal Length</w:t>
+            </w:r>
+          </w:p>
+        </w:tc>
+        <w:tc>
+          <w:tcPr>
+            <w:tcBorders>
+              <w:bottom w:val="single"/>
+            </w:tcBorders>
+            <w:vAlign w:val="bottom"/>
+          </w:tcPr>
+          <w:p>
+            <w:pPr>
+              <w:pStyle w:val="Compact"/>
+              <w:jc w:val="center"/>
+            </w:pPr>
+            <w:r>
+              <w:t xml:space="preserve">Petal Width</w:t>
+            </w:r>
+          </w:p>
+        </w:tc>
+        <w:tc>
+          <w:tcPr>
+            <w:tcBorders>
+              <w:bottom w:val="single"/>
+            </w:tcBorders>
+            <w:vAlign w:val="bottom"/>
+          </w:tcPr>
+          <w:p>
+            <w:pPr>
+              <w:pStyle w:val="Compact"/>
+              <w:jc w:val="center"/>
+            </w:pPr>
+            <w:r>
+              <w:t xml:space="preserve">Species</w:t>
+            </w:r>
+          </w:p>
+        </w:tc>
+      </w:tr>
+      <w:tr>
+        <w:tc>
+          <w:p>
+            <w:pPr>
+              <w:pStyle w:val="Compact"/>
+              <w:jc w:val="left"/>
+            </w:pPr>
+            <w:r>
+              <w:t xml:space="preserve">setosa</w:t>
+            </w:r>
+          </w:p>
+        </w:tc>
+        <w:tc>
+          <w:p>
+            <w:pPr>
+              <w:pStyle w:val="Compact"/>
+              <w:jc w:val="center"/>
+            </w:pPr>
+            <w:r>
+              <w:t xml:space="preserve">5.01</w:t>
+            </w:r>
+          </w:p>
+        </w:tc>
+        <w:tc>
+          <w:p>
+            <w:pPr>
+              <w:pStyle w:val="Compact"/>
+              <w:jc w:val="center"/>
+            </w:pPr>
+            <w:r>
+              <w:t xml:space="preserve">3.43</w:t>
+            </w:r>
+          </w:p>
+        </w:tc>
+        <w:tc>
+          <w:p>
+            <w:pPr>
+              <w:pStyle w:val="Compact"/>
+              <w:jc w:val="center"/>
+            </w:pPr>
+            <w:r>
+              <w:t xml:space="preserve">1.46</w:t>
+            </w:r>
+          </w:p>
+        </w:tc>
+        <w:tc>
+          <w:p>
+            <w:pPr>
+              <w:pStyle w:val="Compact"/>
+              <w:jc w:val="center"/>
+            </w:pPr>
+            <w:r>
+              <w:t xml:space="preserve">0.25</w:t>
+            </w:r>
+          </w:p>
+        </w:tc>
+      </w:tr>
+      <w:tr>
+        <w:tc>
+          <w:p>
+            <w:pPr>
+              <w:pStyle w:val="Compact"/>
+              <w:jc w:val="left"/>
+            </w:pPr>
+            <w:r>
+              <w:t xml:space="preserve">versicolor</w:t>
+            </w:r>
+          </w:p>
+        </w:tc>
+        <w:tc>
+          <w:p>
+            <w:pPr>
+              <w:pStyle w:val="Compact"/>
+              <w:jc w:val="center"/>
+            </w:pPr>
+            <w:r>
+              <w:t xml:space="preserve">5.94</w:t>
+            </w:r>
+          </w:p>
+        </w:tc>
+        <w:tc>
+          <w:p>
+            <w:pPr>
+              <w:pStyle w:val="Compact"/>
+              <w:jc w:val="center"/>
+            </w:pPr>
+            <w:r>
+              <w:t xml:space="preserve">2.77</w:t>
+            </w:r>
+          </w:p>
+        </w:tc>
+        <w:tc>
+          <w:p>
+            <w:pPr>
+              <w:pStyle w:val="Compact"/>
+              <w:jc w:val="center"/>
+            </w:pPr>
+            <w:r>
+              <w:t xml:space="preserve">4.26</w:t>
+            </w:r>
+          </w:p>
+        </w:tc>
+        <w:tc>
+          <w:p>
+            <w:pPr>
+              <w:pStyle w:val="Compact"/>
+              <w:jc w:val="center"/>
+            </w:pPr>
+            <w:r>
+              <w:t xml:space="preserve">1.33</w:t>
+            </w:r>
+          </w:p>
+        </w:tc>
+      </w:tr>
+      <w:tr>
+        <w:tc>
+          <w:p>
+            <w:pPr>
+              <w:pStyle w:val="Compact"/>
+              <w:jc w:val="left"/>
+            </w:pPr>
+            <w:r>
+              <w:t xml:space="preserve">virginica</w:t>
+            </w:r>
+          </w:p>
+        </w:tc>
+        <w:tc>
+          <w:p>
+            <w:pPr>
+              <w:pStyle w:val="Compact"/>
+              <w:jc w:val="center"/>
+            </w:pPr>
+            <w:r>
+              <w:t xml:space="preserve">6.59</w:t>
+            </w:r>
+          </w:p>
+        </w:tc>
+        <w:tc>
+          <w:p>
+            <w:pPr>
+              <w:pStyle w:val="Compact"/>
+              <w:jc w:val="center"/>
+            </w:pPr>
+            <w:r>
+              <w:t xml:space="preserve">2.97</w:t>
+            </w:r>
+          </w:p>
+        </w:tc>
+        <w:tc>
+          <w:p>
+            <w:pPr>
+              <w:pStyle w:val="Compact"/>
+              <w:jc w:val="center"/>
+            </w:pPr>
+            <w:r>
+              <w:t xml:space="preserve">5.55</w:t>
+            </w:r>
+          </w:p>
+        </w:tc>
+        <w:tc>
+          <w:p>
+            <w:pPr>
+              <w:pStyle w:val="Compact"/>
+              <w:jc w:val="center"/>
+            </w:pPr>
+            <w:r>
+              <w:t xml:space="preserve">2.03</w:t>
+            </w:r>
+          </w:p>
+        </w:tc>
+      </w:tr>
+    </w:tbl>
+    <w:p>
+      <w:pPr>
+        <w:pStyle w:val="BodyText"/>
+      </w:pPr>
+      <w:hyperlink r:id="rId26">
         <w:r>
           <w:rPr>
             <w:rStyle w:val="Hyperlink"/>
           </w:rPr>
-          <w:t xml:space="preserve">http://rmarkdown.rstudio.com</w:t>
+          <w:t xml:space="preserve">This link</w:t>
         </w:r>
       </w:hyperlink>
       <w:r>
+        <w:t xml:space="preserve"> </w:t>
+      </w:r>
+      <w:r>
+        <w:t xml:space="preserve">contains the help file for the</w:t>
+      </w:r>
+      <w:r>
+        <w:t xml:space="preserve"> </w:t>
+      </w:r>
+      <w:r>
+        <w:rPr>
+          <w:rStyle w:val="VerbatimChar"/>
+        </w:rPr>
+        <w:t xml:space="preserve">kable()</w:t>
+      </w:r>
+      <w:r>
+        <w:t xml:space="preserve"> </w:t>
+      </w:r>
+      <w:r>
+        <w:t xml:space="preserve">function.</w:t>
+      </w:r>
+    </w:p>
+    <w:p>
+      <w:pPr>
+        <w:pStyle w:val="Heading2"/>
+      </w:pPr>
+      <w:bookmarkStart w:id="28" w:name="example-with-kableextra"/>
+      <w:r>
+        <w:t xml:space="preserve">Example with</w:t>
+      </w:r>
+      <w:r>
+        <w:t xml:space="preserve"> </w:t>
+      </w:r>
+      <w:hyperlink r:id="rId27">
+        <w:r>
+          <w:rPr>
+            <w:rStyle w:val="Hyperlink"/>
+          </w:rPr>
+          <w:t xml:space="preserve">kableExtra</w:t>
+        </w:r>
+      </w:hyperlink>
+      <w:bookmarkEnd w:id="28"/>
+    </w:p>
+    <w:p>
+      <w:pPr>
+        <w:pStyle w:val="FirstParagraph"/>
+      </w:pPr>
+      <w:r>
+        <w:t xml:space="preserve">Another useful R package is</w:t>
+      </w:r>
+      <w:r>
+        <w:t xml:space="preserve"> </w:t>
+      </w:r>
+      <w:hyperlink r:id="rId27">
+        <w:r>
+          <w:rPr>
+            <w:rStyle w:val="Hyperlink"/>
+          </w:rPr>
+          <w:t xml:space="preserve">kableExtra</w:t>
+        </w:r>
+      </w:hyperlink>
+      <w:r>
         <w:t xml:space="preserve">.</w:t>
       </w:r>
     </w:p>
     <w:p>
       <w:pPr>
-        <w:pStyle w:val="BodyText"/>
-      </w:pPr>
-      <w:r>
-        <w:t xml:space="preserve">When you click the</w:t>
-      </w:r>
-      <w:r>
-        <w:t xml:space="preserve"> </w:t>
-      </w:r>
-      <w:r>
-        <w:rPr>
-          <w:b/>
-        </w:rPr>
-        <w:t xml:space="preserve">Knit</w:t>
-      </w:r>
-      <w:r>
-        <w:t xml:space="preserve"> </w:t>
-      </w:r>
-      <w:r>
-        <w:t xml:space="preserve">button a document will be generated that includes both content as well as the output of any embedded R code chunks within the document. You can embed an R code chunk like this:</w:t>
-      </w:r>
-    </w:p>
-    <w:p>
-      <w:pPr>
-        <w:pStyle w:val="SourceCode"/>
-      </w:pPr>
-      <w:r>
-        <w:rPr>
-          <w:rStyle w:val="KeywordTok"/>
-        </w:rPr>
-        <w:t xml:space="preserve">summary</w:t>
-      </w:r>
-      <w:r>
-        <w:rPr>
-          <w:rStyle w:val="NormalTok"/>
-        </w:rPr>
-        <w:t xml:space="preserve">(cars)</w:t>
-      </w:r>
-    </w:p>
-    <w:p>
-      <w:pPr>
-        <w:pStyle w:val="SourceCode"/>
-      </w:pPr>
-      <w:r>
-        <w:rPr>
-          <w:rStyle w:val="VerbatimChar"/>
-        </w:rPr>
-        <w:t xml:space="preserve">##      speed           dist       </w:t>
-      </w:r>
-      <w:r>
-        <w:br/>
-      </w:r>
-      <w:r>
-        <w:rPr>
-          <w:rStyle w:val="VerbatimChar"/>
-        </w:rPr>
-        <w:t xml:space="preserve">##  Min.   : 4.0   Min.   :  2.00  </w:t>
-      </w:r>
-      <w:r>
-        <w:br/>
-      </w:r>
-      <w:r>
-        <w:rPr>
-          <w:rStyle w:val="VerbatimChar"/>
-        </w:rPr>
-        <w:t xml:space="preserve">##  1st Qu.:12.0   1st Qu.: 26.00  </w:t>
-      </w:r>
-      <w:r>
-        <w:br/>
-      </w:r>
-      <w:r>
-        <w:rPr>
-          <w:rStyle w:val="VerbatimChar"/>
-        </w:rPr>
-        <w:t xml:space="preserve">##  Median :15.0   Median : 36.00  </w:t>
-      </w:r>
-      <w:r>
-        <w:br/>
-      </w:r>
-      <w:r>
-        <w:rPr>
-          <w:rStyle w:val="VerbatimChar"/>
-        </w:rPr>
-        <w:t xml:space="preserve">##  Mean   :15.4   Mean   : 42.98  </w:t>
-      </w:r>
-      <w:r>
-        <w:br/>
-      </w:r>
-      <w:r>
-        <w:rPr>
-          <w:rStyle w:val="VerbatimChar"/>
-        </w:rPr>
-        <w:t xml:space="preserve">##  3rd Qu.:19.0   3rd Qu.: 56.00  </w:t>
-      </w:r>
-      <w:r>
-        <w:br/>
-      </w:r>
-      <w:r>
-        <w:rPr>
-          <w:rStyle w:val="VerbatimChar"/>
-        </w:rPr>
-        <w:t xml:space="preserve">##  Max.   :25.0   Max.   :120.00</w:t>
-      </w:r>
-    </w:p>
-    <w:p>
-      <w:pPr>
         <w:pStyle w:val="Heading2"/>
       </w:pPr>
-      <w:bookmarkStart w:id="22" w:name="including-plots"/>
+      <w:bookmarkStart w:id="30" w:name="example-with-stargazer"/>
+      <w:r>
+        <w:t xml:space="preserve">Example with</w:t>
+      </w:r>
+      <w:r>
+        <w:t xml:space="preserve"> </w:t>
+      </w:r>
+      <w:hyperlink r:id="rId29">
+        <w:r>
+          <w:rPr>
+            <w:rStyle w:val="Hyperlink"/>
+          </w:rPr>
+          <w:t xml:space="preserve">stargazer</w:t>
+        </w:r>
+      </w:hyperlink>
+      <w:bookmarkEnd w:id="30"/>
+    </w:p>
+    <w:p>
+      <w:pPr>
+        <w:pStyle w:val="FirstParagraph"/>
+      </w:pPr>
+      <w:r>
+        <w:t xml:space="preserve">If you are interested in make tables for your regression models, take a</w:t>
+      </w:r>
+      <w:r>
+        <w:t xml:space="preserve"> </w:t>
+      </w:r>
+      <w:r>
+        <w:t xml:space="preserve">look at the R package</w:t>
+      </w:r>
+      <w:r>
+        <w:t xml:space="preserve"> </w:t>
+      </w:r>
+      <w:hyperlink r:id="rId29">
+        <w:r>
+          <w:rPr>
+            <w:rStyle w:val="Hyperlink"/>
+          </w:rPr>
+          <w:t xml:space="preserve">stargazer</w:t>
+        </w:r>
+      </w:hyperlink>
+      <w:r>
+        <w:t xml:space="preserve">.</w:t>
+      </w:r>
+    </w:p>
+    <w:p>
+      <w:pPr>
+        <w:pStyle w:val="Heading1"/>
+      </w:pPr>
+      <w:bookmarkStart w:id="31" w:name="including-plots"/>
       <w:r>
         <w:t xml:space="preserve">Including Plots</w:t>
       </w:r>
-      <w:bookmarkEnd w:id="22"/>
+      <w:bookmarkEnd w:id="31"/>
     </w:p>
     <w:p>
       <w:pPr>
@@ -231,13 +1353,13 @@
               <a:graphicData uri="http://schemas.openxmlformats.org/drawingml/2006/picture">
                 <pic:pic>
                   <pic:nvPicPr>
-                    <pic:cNvPr descr="R_example_DOCX_files/figure-docx/pressure-1.png" id="0" name="Picture"/>
+                    <pic:cNvPr descr="R_Markdown_example_DOCX_files/figure-docx/pressure-1.png" id="0" name="Picture"/>
                     <pic:cNvPicPr>
                       <a:picLocks noChangeArrowheads="1" noChangeAspect="1"/>
                     </pic:cNvPicPr>
                   </pic:nvPicPr>
                   <pic:blipFill>
-                    <a:blip r:embed="rId23"/>
+                    <a:blip r:embed="rId32"/>
                     <a:stretch>
                       <a:fillRect/>
                     </a:stretch>
@@ -312,6 +1434,88 @@
       </w:r>
     </w:p>
   </w:footnote>
+  <w:footnote w:id="21">
+    <w:p>
+      <w:pPr>
+        <w:pStyle w:val="FootnoteText"/>
+      </w:pPr>
+      <w:r>
+        <w:rPr>
+          <w:rStyle w:val="FootnoteReference"/>
+        </w:rPr>
+        <w:footnoteRef/>
+      </w:r>
+      <w:r>
+        <w:t xml:space="preserve"> </w:t>
+      </w:r>
+      <w:r>
+        <w:t xml:space="preserve">To format footnotes (e.g., set the font size) you</w:t>
+      </w:r>
+      <w:r>
+        <w:t xml:space="preserve"> </w:t>
+      </w:r>
+      <w:r>
+        <w:t xml:space="preserve">probably have to use a template.</w:t>
+      </w:r>
+      <w:r>
+        <w:t xml:space="preserve"> </w:t>
+      </w:r>
+      <w:hyperlink r:id="rId22">
+        <w:r>
+          <w:rPr>
+            <w:rStyle w:val="Hyperlink"/>
+          </w:rPr>
+          <w:t xml:space="preserve">Here</w:t>
+        </w:r>
+      </w:hyperlink>
+      <w:r>
+        <w:t xml:space="preserve"> </w:t>
+      </w:r>
+      <w:r>
+        <w:t xml:space="preserve">is</w:t>
+      </w:r>
+      <w:r>
+        <w:t xml:space="preserve"> </w:t>
+      </w:r>
+      <w:r>
+        <w:t xml:space="preserve">an example.</w:t>
+      </w:r>
+    </w:p>
+  </w:footnote>
+  <w:footnote w:id="23">
+    <w:p>
+      <w:pPr>
+        <w:pStyle w:val="FootnoteText"/>
+      </w:pPr>
+      <w:r>
+        <w:rPr>
+          <w:rStyle w:val="FootnoteReference"/>
+        </w:rPr>
+        <w:footnoteRef/>
+      </w:r>
+      <w:r>
+        <w:t xml:space="preserve"> </w:t>
+      </w:r>
+      <w:r>
+        <w:t xml:space="preserve">I think it is called</w:t>
+      </w:r>
+      <w:r>
+        <w:t xml:space="preserve"> </w:t>
+      </w:r>
+      <w:r>
+        <w:rPr>
+          <w:rStyle w:val="VerbatimChar"/>
+        </w:rPr>
+        <w:t xml:space="preserve">Consolas</w:t>
+      </w:r>
+      <w:r>
+        <w:t xml:space="preserve"> </w:t>
+      </w:r>
+      <w:r>
+        <w:t xml:space="preserve">in MS Word.</w:t>
+      </w:r>
+    </w:p>
+  </w:footnote>
 </w:footnotes>
 </file>
 
@@ -420,8 +1624,123 @@
       </w:pPr>
     </w:lvl>
   </w:abstractNum>
+  <w:abstractNum w:abstractNumId="991">
+    <w:nsid w:val="ea454b4c"/>
+    <w:multiLevelType w:val="multilevel"/>
+    <w:lvl w:ilvl="0">
+      <w:numFmt w:val="bullet"/>
+      <w:lvlText w:val="•"/>
+      <w:lvlJc w:val="left"/>
+      <w:pPr>
+        <w:tabs>
+          <w:tab w:val="num" w:pos="0"/>
+        </w:tabs>
+        <w:ind w:left="480" w:hanging="480"/>
+      </w:pPr>
+    </w:lvl>
+    <w:lvl w:ilvl="1">
+      <w:numFmt w:val="bullet"/>
+      <w:lvlText w:val="–"/>
+      <w:lvlJc w:val="left"/>
+      <w:pPr>
+        <w:tabs>
+          <w:tab w:val="num" w:pos="720"/>
+        </w:tabs>
+        <w:ind w:left="1200" w:hanging="480"/>
+      </w:pPr>
+    </w:lvl>
+    <w:lvl w:ilvl="2">
+      <w:numFmt w:val="bullet"/>
+      <w:lvlText w:val="•"/>
+      <w:lvlJc w:val="left"/>
+      <w:pPr>
+        <w:tabs>
+          <w:tab w:val="num" w:pos="1440"/>
+        </w:tabs>
+        <w:ind w:left="1920" w:hanging="480"/>
+      </w:pPr>
+    </w:lvl>
+    <w:lvl w:ilvl="3">
+      <w:numFmt w:val="bullet"/>
+      <w:lvlText w:val="–"/>
+      <w:lvlJc w:val="left"/>
+      <w:pPr>
+        <w:tabs>
+          <w:tab w:val="num" w:pos="2160"/>
+        </w:tabs>
+        <w:ind w:left="2640" w:hanging="480"/>
+      </w:pPr>
+    </w:lvl>
+    <w:lvl w:ilvl="4">
+      <w:numFmt w:val="bullet"/>
+      <w:lvlText w:val="•"/>
+      <w:lvlJc w:val="left"/>
+      <w:pPr>
+        <w:tabs>
+          <w:tab w:val="num" w:pos="2880"/>
+        </w:tabs>
+        <w:ind w:left="3360" w:hanging="480"/>
+      </w:pPr>
+    </w:lvl>
+    <w:lvl w:ilvl="5">
+      <w:numFmt w:val="bullet"/>
+      <w:lvlText w:val="–"/>
+      <w:lvlJc w:val="left"/>
+      <w:pPr>
+        <w:tabs>
+          <w:tab w:val="num" w:pos="3600"/>
+        </w:tabs>
+        <w:ind w:left="4080" w:hanging="480"/>
+      </w:pPr>
+    </w:lvl>
+    <w:lvl w:ilvl="6">
+      <w:numFmt w:val="bullet"/>
+      <w:lvlText w:val="•"/>
+      <w:lvlJc w:val="left"/>
+      <w:pPr>
+        <w:tabs>
+          <w:tab w:val="num" w:pos="4320"/>
+        </w:tabs>
+        <w:ind w:left="4800" w:hanging="480"/>
+      </w:pPr>
+    </w:lvl>
+    <w:lvl w:ilvl="7">
+      <w:numFmt w:val="bullet"/>
+      <w:lvlText w:val="–"/>
+      <w:lvlJc w:val="left"/>
+      <w:pPr>
+        <w:tabs>
+          <w:tab w:val="num" w:pos="5040"/>
+        </w:tabs>
+        <w:ind w:left="5520" w:hanging="480"/>
+      </w:pPr>
+    </w:lvl>
+    <w:lvl w:ilvl="8">
+      <w:numFmt w:val="bullet"/>
+      <w:lvlText w:val="•"/>
+      <w:lvlJc w:val="left"/>
+      <w:pPr>
+        <w:tabs>
+          <w:tab w:val="num" w:pos="5760"/>
+        </w:tabs>
+        <w:ind w:left="6240" w:hanging="480"/>
+      </w:pPr>
+    </w:lvl>
+  </w:abstractNum>
   <w:num w:numId="1000">
     <w:abstractNumId w:val="990"/>
+  </w:num>
+  <w:num w:numId="1001">
+    <w:abstractNumId w:val="991"/>
+  </w:num>
+  <w:num w:numId="1002">
+    <w:abstractNumId w:val="991"/>
+  </w:num>
+  <w:num w:numId="1003">
+    <w:abstractNumId w:val="991"/>
+  </w:num>
+  <w:num w:numId="1004">
+    <w:abstractNumId w:val="991"/>
   </w:num>
 </w:numbering>
 </file>
@@ -566,7 +1885,7 @@
       <w:rFonts w:asciiTheme="majorHAnsi" w:eastAsiaTheme="majorEastAsia" w:hAnsiTheme="majorHAnsi" w:cstheme="majorBidi"/>
       <w:b/>
       <w:bCs/>
-      <w:color w:val="345A8A" w:themeColor="accent1" w:themeShade="B5"/>
+      <w:color w:val="4F81BD" w:themeColor="accent1"/>
       <w:sz w:val="32"/>
       <w:szCs w:val="32"/>
     </w:rPr>
@@ -589,8 +1908,8 @@
       <w:b/>
       <w:bCs/>
       <w:color w:val="4F81BD" w:themeColor="accent1"/>
-      <w:sz w:val="32"/>
-      <w:szCs w:val="32"/>
+      <w:sz w:val="28"/>
+      <w:szCs w:val="28"/>
     </w:rPr>
   </w:style>
   <w:style w:type="paragraph" w:styleId="Heading3">
@@ -611,8 +1930,8 @@
       <w:b/>
       <w:bCs/>
       <w:color w:val="4F81BD" w:themeColor="accent1"/>
-      <w:sz w:val="28"/>
-      <w:szCs w:val="28"/>
+      <w:sz w:val="24"/>
+      <w:szCs w:val="24"/>
     </w:rPr>
   </w:style>
   <w:style w:type="paragraph" w:styleId="Heading4">
@@ -630,7 +1949,7 @@
     </w:pPr>
     <w:rPr>
       <w:rFonts w:asciiTheme="majorHAnsi" w:eastAsiaTheme="majorEastAsia" w:hAnsiTheme="majorHAnsi" w:cstheme="majorBidi"/>
-      <w:b/>
+      <w:i/>
       <w:bCs/>
       <w:color w:val="4F81BD" w:themeColor="accent1"/>
       <w:sz w:val="24"/>
@@ -652,7 +1971,6 @@
     </w:pPr>
     <w:rPr>
       <w:rFonts w:asciiTheme="majorHAnsi" w:eastAsiaTheme="majorEastAsia" w:hAnsiTheme="majorHAnsi" w:cstheme="majorBidi"/>
-      <w:i/>
       <w:iCs/>
       <w:color w:val="4F81BD" w:themeColor="accent1"/>
       <w:sz w:val="24"/>
@@ -748,14 +2066,8 @@
     <w:qFormat/>
     <w:pPr>
       <w:spacing w:before="100" w:after="100"/>
-      <w:ind w:firstLine="0"/>
+      <w:ind w:firstLine="0" w:left="480" w:right="480"/>
     </w:pPr>
-    <w:rPr>
-      <w:rFonts w:asciiTheme="majorHAnsi" w:eastAsiaTheme="majorEastAsia" w:hAnsiTheme="majorHAnsi" w:cstheme="majorBidi"/>
-      <w:bCs/>
-      <w:sz w:val="20"/>
-      <w:szCs w:val="20"/>
-    </w:rPr>
   </w:style>
   <w:style w:type="paragraph" w:styleId="FootnoteText">
     <w:name w:val="Footnote Text"/>

</xml_diff>

<commit_message>
Added examples with furniture
</commit_message>
<xml_diff>
--- a/Examples_R/R_Markdown_example_DOCX.docx
+++ b/Examples_R/R_Markdown_example_DOCX.docx
@@ -59,18 +59,133 @@
         <w:pStyle w:val="Date"/>
       </w:pPr>
       <w:r>
-        <w:t xml:space="preserve">01/08/2020</w:t>
+        <w:t xml:space="preserve">01/14/2020</w:t>
       </w:r>
     </w:p>
     <w:p>
       <w:pPr>
         <w:pStyle w:val="Heading1"/>
       </w:pPr>
-      <w:bookmarkStart w:id="20" w:name="markdown"/>
+      <w:bookmarkStart w:id="20" w:name="introduction"/>
+      <w:r>
+        <w:t xml:space="preserve">Introduction</w:t>
+      </w:r>
+      <w:bookmarkEnd w:id="20"/>
+    </w:p>
+    <w:p>
+      <w:pPr>
+        <w:pStyle w:val="FirstParagraph"/>
+      </w:pPr>
+      <w:r>
+        <w:t xml:space="preserve">This document shows how to use R Markdown to generate an MS Word document.</w:t>
+      </w:r>
+      <w:r>
+        <w:t xml:space="preserve"> </w:t>
+      </w:r>
+      <w:r>
+        <w:t xml:space="preserve">First, you will need to install pandoc, which can be downloaded at</w:t>
+      </w:r>
+      <w:r>
+        <w:t xml:space="preserve"> </w:t>
+      </w:r>
+      <w:hyperlink r:id="rId21">
+        <w:r>
+          <w:rPr>
+            <w:rStyle w:val="Hyperlink"/>
+          </w:rPr>
+          <w:t xml:space="preserve">https://pandoc.org/installing.html</w:t>
+        </w:r>
+      </w:hyperlink>
+      <w:r>
+        <w:t xml:space="preserve">.</w:t>
+      </w:r>
+      <w:r>
+        <w:t xml:space="preserve"> </w:t>
+      </w:r>
+      <w:r>
+        <w:t xml:space="preserve">Several R packages are also needed to create the final .docx file. They</w:t>
+      </w:r>
+      <w:r>
+        <w:t xml:space="preserve"> </w:t>
+      </w:r>
+      <w:r>
+        <w:t xml:space="preserve">can be installed by running the following code in R Studio:</w:t>
+      </w:r>
+    </w:p>
+    <w:p>
+      <w:pPr>
+        <w:pStyle w:val="SourceCode"/>
+      </w:pPr>
+      <w:r>
+        <w:rPr>
+          <w:rStyle w:val="KeywordTok"/>
+        </w:rPr>
+        <w:t xml:space="preserve">install.packages</w:t>
+      </w:r>
+      <w:r>
+        <w:rPr>
+          <w:rStyle w:val="NormalTok"/>
+        </w:rPr>
+        <w:t xml:space="preserve">(</w:t>
+      </w:r>
+      <w:r>
+        <w:rPr>
+          <w:rStyle w:val="KeywordTok"/>
+        </w:rPr>
+        <w:t xml:space="preserve">c</w:t>
+      </w:r>
+      <w:r>
+        <w:rPr>
+          <w:rStyle w:val="NormalTok"/>
+        </w:rPr>
+        <w:t xml:space="preserve">(</w:t>
+      </w:r>
+      <w:r>
+        <w:rPr>
+          <w:rStyle w:val="StringTok"/>
+        </w:rPr>
+        <w:t xml:space="preserve">'rmarkdown'</w:t>
+      </w:r>
+      <w:r>
+        <w:rPr>
+          <w:rStyle w:val="NormalTok"/>
+        </w:rPr>
+        <w:t xml:space="preserve">, </w:t>
+      </w:r>
+      <w:r>
+        <w:rPr>
+          <w:rStyle w:val="StringTok"/>
+        </w:rPr>
+        <w:t xml:space="preserve">'summarytools'</w:t>
+      </w:r>
+      <w:r>
+        <w:rPr>
+          <w:rStyle w:val="NormalTok"/>
+        </w:rPr>
+        <w:t xml:space="preserve">, </w:t>
+      </w:r>
+      <w:r>
+        <w:rPr>
+          <w:rStyle w:val="StringTok"/>
+        </w:rPr>
+        <w:t xml:space="preserve">'furniture'</w:t>
+      </w:r>
+      <w:r>
+        <w:rPr>
+          <w:rStyle w:val="NormalTok"/>
+        </w:rPr>
+        <w:t xml:space="preserve">))</w:t>
+      </w:r>
+    </w:p>
+    <w:p>
+      <w:pPr>
+        <w:pStyle w:val="Heading1"/>
+      </w:pPr>
+      <w:bookmarkStart w:id="22" w:name="markdown"/>
       <w:r>
         <w:t xml:space="preserve">Markdown</w:t>
       </w:r>
-      <w:bookmarkEnd w:id="20"/>
+      <w:bookmarkEnd w:id="22"/>
     </w:p>
     <w:p>
       <w:pPr>
@@ -95,7 +210,13 @@
         <w:t xml:space="preserve">bold</w:t>
       </w:r>
       <w:r>
-        <w:t xml:space="preserve">. Use a single asterisk, *like this*, to</w:t>
+        <w:t xml:space="preserve">. Use a single asterisk, *like this*, to put</w:t>
+      </w:r>
+      <w:r>
+        <w:t xml:space="preserve"> </w:t>
+      </w:r>
+      <w:r>
+        <w:t xml:space="preserve">text in</w:t>
       </w:r>
       <w:r>
         <w:t xml:space="preserve"> </w:t>
@@ -104,10 +225,10 @@
         <w:rPr>
           <w:i/>
         </w:rPr>
-        <w:t xml:space="preserve">italicize</w:t>
-      </w:r>
-      <w:r>
-        <w:t xml:space="preserve">. Here is a nested lest (indentation is used</w:t>
+        <w:t xml:space="preserve">italics</w:t>
+      </w:r>
+      <w:r>
+        <w:t xml:space="preserve">. Here is a nested list (indentation is used</w:t>
       </w:r>
       <w:r>
         <w:t xml:space="preserve"> </w:t>
@@ -204,7 +325,7 @@
         <w:rPr>
           <w:rStyle w:val="FootnoteReference"/>
         </w:rPr>
-        <w:footnoteReference w:id="21"/>
+        <w:footnoteReference w:id="23"/>
       </w:r>
       <w:r>
         <w:t xml:space="preserve"> </w:t>
@@ -219,14 +340,817 @@
         <w:rPr>
           <w:rStyle w:val="VerbatimChar"/>
         </w:rPr>
-        <w:t xml:space="preserve">font like this</w:t>
+        <w:t xml:space="preserve">font that looks like computer code</w:t>
       </w:r>
       <w:r>
         <w:rPr>
           <w:rStyle w:val="FootnoteReference"/>
         </w:rPr>
-        <w:footnoteReference w:id="23"/>
-      </w:r>
+        <w:footnoteReference w:id="25"/>
+      </w:r>
+      <w:r>
+        <w:t xml:space="preserve">, surround your text with back ticks, i.e., `like this`. Finally,</w:t>
+      </w:r>
+      <w:r>
+        <w:t xml:space="preserve"> </w:t>
+      </w:r>
+      <w:r>
+        <w:t xml:space="preserve">if you want to insert a new line, simply include</w:t>
+      </w:r>
+      <w:r>
+        <w:t xml:space="preserve"> </w:t>
+      </w:r>
+      <w:r>
+        <w:rPr>
+          <w:rStyle w:val="VerbatimChar"/>
+        </w:rPr>
+        <w:t xml:space="preserve">\</w:t>
+      </w:r>
+      <w:r>
+        <w:t xml:space="preserve"> </w:t>
+      </w:r>
+      <w:r>
+        <w:t xml:space="preserve">at the end of the line, as I do here</w:t>
+      </w:r>
+      <w:r>
+        <w:br/>
+      </w:r>
+      <w:r>
+        <w:t xml:space="preserve">and you can see that this second sentence fragment is on a new line</w:t>
+      </w:r>
+      <w:r>
+        <w:br/>
+      </w:r>
+      <w:r>
+        <w:t xml:space="preserve">and this third section is also on a new line.</w:t>
+      </w:r>
+    </w:p>
+    <w:p>
+      <w:pPr>
+        <w:pStyle w:val="Heading2"/>
+      </w:pPr>
+      <w:bookmarkStart w:id="26" w:name="r-markdown"/>
+      <w:r>
+        <w:t xml:space="preserve">R Markdown</w:t>
+      </w:r>
+      <w:bookmarkEnd w:id="26"/>
+    </w:p>
+    <w:p>
+      <w:pPr>
+        <w:pStyle w:val="FirstParagraph"/>
+      </w:pPr>
+      <w:r>
+        <w:t xml:space="preserve">R Markdown is a special type of markdown that weaves R output directly into</w:t>
+      </w:r>
+      <w:r>
+        <w:t xml:space="preserve"> </w:t>
+      </w:r>
+      <w:r>
+        <w:t xml:space="preserve">the final document.</w:t>
+      </w:r>
+      <w:r>
+        <w:rPr>
+          <w:rStyle w:val="FootnoteReference"/>
+        </w:rPr>
+        <w:footnoteReference w:id="27"/>
+      </w:r>
+      <w:r>
+        <w:t xml:space="preserve"> </w:t>
+      </w:r>
+      <w:r>
+        <w:t xml:space="preserve">Use code chunks to include R output, which are created</w:t>
+      </w:r>
+      <w:r>
+        <w:t xml:space="preserve"> </w:t>
+      </w:r>
+      <w:r>
+        <w:t xml:space="preserve">using three back ticks and some options surrounded by curly braces, like this:</w:t>
+      </w:r>
+    </w:p>
+    <w:p>
+      <w:pPr>
+        <w:pStyle w:val="BodyText"/>
+      </w:pPr>
+      <w:r>
+        <w:t xml:space="preserve">```{r cars}</w:t>
+      </w:r>
+    </w:p>
+    <w:p>
+      <w:pPr>
+        <w:pStyle w:val="BodyText"/>
+      </w:pPr>
+      <w:r>
+        <w:t xml:space="preserve">summary(cars)</w:t>
+      </w:r>
+    </w:p>
+    <w:p>
+      <w:pPr>
+        <w:pStyle w:val="BodyText"/>
+      </w:pPr>
+      <w:r>
+        <w:t xml:space="preserve">```</w:t>
+      </w:r>
+    </w:p>
+    <w:p>
+      <w:pPr>
+        <w:pStyle w:val="BodyText"/>
+      </w:pPr>
+      <w:r>
+        <w:t xml:space="preserve">This r code chunk (labeled cars) produces the following output in the MS Word document:</w:t>
+      </w:r>
+    </w:p>
+    <w:p>
+      <w:pPr>
+        <w:pStyle w:val="SourceCode"/>
+      </w:pPr>
+      <w:r>
+        <w:rPr>
+          <w:rStyle w:val="KeywordTok"/>
+        </w:rPr>
+        <w:t xml:space="preserve">summary</w:t>
+      </w:r>
+      <w:r>
+        <w:rPr>
+          <w:rStyle w:val="NormalTok"/>
+        </w:rPr>
+        <w:t xml:space="preserve">(cars)</w:t>
+      </w:r>
+    </w:p>
+    <w:p>
+      <w:pPr>
+        <w:pStyle w:val="SourceCode"/>
+      </w:pPr>
+      <w:r>
+        <w:rPr>
+          <w:rStyle w:val="VerbatimChar"/>
+        </w:rPr>
+        <w:t xml:space="preserve"> speed           dist       </w:t>
+      </w:r>
+    </w:p>
+    <w:p>
+      <w:pPr>
+        <w:pStyle w:val="FirstParagraph"/>
+      </w:pPr>
+      <w:r>
+        <w:t xml:space="preserve">Min. : 4.0 Min. : 2.00</w:t>
+      </w:r>
+      <w:r>
+        <w:br/>
+      </w:r>
+      <w:r>
+        <w:t xml:space="preserve">1st Qu.:12.0 1st Qu.: 26.00</w:t>
+      </w:r>
+      <w:r>
+        <w:br/>
+      </w:r>
+      <w:r>
+        <w:t xml:space="preserve">Median :15.0 Median : 36.00</w:t>
+      </w:r>
+      <w:r>
+        <w:br/>
+      </w:r>
+      <w:r>
+        <w:t xml:space="preserve">Mean :15.4 Mean : 42.98</w:t>
+      </w:r>
+      <w:r>
+        <w:br/>
+      </w:r>
+      <w:r>
+        <w:t xml:space="preserve">3rd Qu.:19.0 3rd Qu.: 56.00</w:t>
+      </w:r>
+      <w:r>
+        <w:br/>
+      </w:r>
+      <w:r>
+        <w:t xml:space="preserve">Max. :25.0 Max. :120.00</w:t>
+      </w:r>
+    </w:p>
+    <w:p>
+      <w:pPr>
+        <w:pStyle w:val="BodyText"/>
+      </w:pPr>
+      <w:r>
+        <w:t xml:space="preserve">Note that each code chunk must have a unique name (or R will complain about</w:t>
+      </w:r>
+      <w:r>
+        <w:t xml:space="preserve"> </w:t>
+      </w:r>
+      <w:r>
+        <w:t xml:space="preserve">‘</w:t>
+      </w:r>
+      <w:r>
+        <w:t xml:space="preserve">duplicate labels</w:t>
+      </w:r>
+      <w:r>
+        <w:t xml:space="preserve">’</w:t>
+      </w:r>
+      <w:r>
+        <w:t xml:space="preserve">) and the document will fail to compile. We can also</w:t>
+      </w:r>
+      <w:r>
+        <w:t xml:space="preserve"> </w:t>
+      </w:r>
+      <w:r>
+        <w:t xml:space="preserve">include R output in a line. For example, the third observation of the</w:t>
+      </w:r>
+      <w:r>
+        <w:t xml:space="preserve"> </w:t>
+      </w:r>
+      <w:r>
+        <w:t xml:space="preserve">speed variable is 7. Now we will replace it with a</w:t>
+      </w:r>
+      <w:r>
+        <w:t xml:space="preserve"> </w:t>
+      </w:r>
+      <w:r>
+        <w:t xml:space="preserve">random value</w:t>
+      </w:r>
+    </w:p>
+    <w:p>
+      <w:pPr>
+        <w:pStyle w:val="SourceCode"/>
+      </w:pPr>
+      <w:r>
+        <w:rPr>
+          <w:rStyle w:val="NormalTok"/>
+        </w:rPr>
+        <w:t xml:space="preserve">cars</w:t>
+      </w:r>
+      <w:r>
+        <w:rPr>
+          <w:rStyle w:val="OperatorTok"/>
+        </w:rPr>
+        <w:t xml:space="preserve">$</w:t>
+      </w:r>
+      <w:r>
+        <w:rPr>
+          <w:rStyle w:val="NormalTok"/>
+        </w:rPr>
+        <w:t xml:space="preserve">speed[</w:t>
+      </w:r>
+      <w:r>
+        <w:rPr>
+          <w:rStyle w:val="DecValTok"/>
+        </w:rPr>
+        <w:t xml:space="preserve">3</w:t>
+      </w:r>
+      <w:r>
+        <w:rPr>
+          <w:rStyle w:val="NormalTok"/>
+        </w:rPr>
+        <w:t xml:space="preserve">] &lt;-</w:t>
+      </w:r>
+      <w:r>
+        <w:rPr>
+          <w:rStyle w:val="StringTok"/>
+        </w:rPr>
+        <w:t xml:space="preserve"> </w:t>
+      </w:r>
+      <w:r>
+        <w:rPr>
+          <w:rStyle w:val="KeywordTok"/>
+        </w:rPr>
+        <w:t xml:space="preserve">rnorm</w:t>
+      </w:r>
+      <w:r>
+        <w:rPr>
+          <w:rStyle w:val="NormalTok"/>
+        </w:rPr>
+        <w:t xml:space="preserve">(</w:t>
+      </w:r>
+      <w:r>
+        <w:rPr>
+          <w:rStyle w:val="DecValTok"/>
+        </w:rPr>
+        <w:t xml:space="preserve">1</w:t>
+      </w:r>
+      <w:r>
+        <w:rPr>
+          <w:rStyle w:val="NormalTok"/>
+        </w:rPr>
+        <w:t xml:space="preserve">)</w:t>
+      </w:r>
+      <w:r>
+        <w:br/>
+      </w:r>
+      <w:r>
+        <w:rPr>
+          <w:rStyle w:val="NormalTok"/>
+        </w:rPr>
+        <w:t xml:space="preserve">cars</w:t>
+      </w:r>
+      <w:r>
+        <w:rPr>
+          <w:rStyle w:val="OperatorTok"/>
+        </w:rPr>
+        <w:t xml:space="preserve">$</w:t>
+      </w:r>
+      <w:r>
+        <w:rPr>
+          <w:rStyle w:val="NormalTok"/>
+        </w:rPr>
+        <w:t xml:space="preserve">speed[</w:t>
+      </w:r>
+      <w:r>
+        <w:rPr>
+          <w:rStyle w:val="DecValTok"/>
+        </w:rPr>
+        <w:t xml:space="preserve">3</w:t>
+      </w:r>
+      <w:r>
+        <w:rPr>
+          <w:rStyle w:val="NormalTok"/>
+        </w:rPr>
+        <w:t xml:space="preserve">]</w:t>
+      </w:r>
+    </w:p>
+    <w:p>
+      <w:pPr>
+        <w:pStyle w:val="FirstParagraph"/>
+      </w:pPr>
+      <w:r>
+        <w:t xml:space="preserve">[1] -1.208879</w:t>
+      </w:r>
+    </w:p>
+    <w:p>
+      <w:pPr>
+        <w:pStyle w:val="BodyText"/>
+      </w:pPr>
+      <w:r>
+        <w:t xml:space="preserve">and show that it has changed to -1.2088788.</w:t>
+      </w:r>
+    </w:p>
+    <w:p>
+      <w:pPr>
+        <w:pStyle w:val="Heading1"/>
+      </w:pPr>
+      <w:bookmarkStart w:id="28" w:name="tables"/>
+      <w:r>
+        <w:t xml:space="preserve">Tables</w:t>
+      </w:r>
+      <w:bookmarkEnd w:id="28"/>
+    </w:p>
+    <w:p>
+      <w:pPr>
+        <w:pStyle w:val="FirstParagraph"/>
+      </w:pPr>
+      <w:r>
+        <w:t xml:space="preserve">There are several options. The first is to use markdown syntax, but this is tedious and</w:t>
+      </w:r>
+      <w:r>
+        <w:t xml:space="preserve"> </w:t>
+      </w:r>
+      <w:r>
+        <w:t xml:space="preserve">only practical for very basic tables. R packages, e.g.,</w:t>
+      </w:r>
+      <w:r>
+        <w:t xml:space="preserve"> </w:t>
+      </w:r>
+      <w:hyperlink r:id="rId29">
+        <w:r>
+          <w:rPr>
+            <w:rStyle w:val="Hyperlink"/>
+          </w:rPr>
+          <w:t xml:space="preserve">summarytools</w:t>
+        </w:r>
+      </w:hyperlink>
+      <w:r>
+        <w:t xml:space="preserve"> </w:t>
+      </w:r>
+      <w:r>
+        <w:t xml:space="preserve">and</w:t>
+      </w:r>
+      <w:r>
+        <w:t xml:space="preserve"> </w:t>
+      </w:r>
+      <w:hyperlink r:id="rId30">
+        <w:r>
+          <w:rPr>
+            <w:rStyle w:val="Hyperlink"/>
+          </w:rPr>
+          <w:t xml:space="preserve">furniture</w:t>
+        </w:r>
+      </w:hyperlink>
+      <w:r>
+        <w:t xml:space="preserve"> </w:t>
+      </w:r>
+      <w:r>
+        <w:t xml:space="preserve">are quite useful for making</w:t>
+      </w:r>
+      <w:r>
+        <w:t xml:space="preserve"> </w:t>
+      </w:r>
+      <w:r>
+        <w:t xml:space="preserve">tables, as illustrated below.</w:t>
+      </w:r>
+    </w:p>
+    <w:p>
+      <w:pPr>
+        <w:pStyle w:val="BodyText"/>
+      </w:pPr>
+      <w:r>
+        <w:br/>
+      </w:r>
+    </w:p>
+    <w:p>
+      <w:pPr>
+        <w:pStyle w:val="Heading2"/>
+      </w:pPr>
+      <w:bookmarkStart w:id="31" w:name="markdown-syntax"/>
+      <w:r>
+        <w:t xml:space="preserve">Markdown syntax</w:t>
+      </w:r>
+      <w:bookmarkEnd w:id="31"/>
+    </w:p>
+    <w:p>
+      <w:pPr>
+        <w:pStyle w:val="FirstParagraph"/>
+      </w:pPr>
+      <w:r>
+        <w:br/>
+      </w:r>
+      <w:r>
+        <w:br/>
+      </w:r>
+      <w:r>
+        <w:br/>
+      </w:r>
+    </w:p>
+    <w:tbl>
+      <w:tblPr>
+        <w:tblStyle w:val="Table"/>
+        <w:tblW w:type="pct" w:w="0.0"/>
+        <w:tblLook w:firstRow="1"/>
+      </w:tblPr>
+      <w:tblGrid/>
+      <w:tr>
+        <w:trPr>
+          <w:cnfStyle w:firstRow="1"/>
+        </w:trPr>
+        <w:tc>
+          <w:tcPr>
+            <w:tcBorders>
+              <w:bottom w:val="single"/>
+            </w:tcBorders>
+            <w:vAlign w:val="bottom"/>
+          </w:tcPr>
+          <w:p>
+            <w:pPr>
+              <w:pStyle w:val="Compact"/>
+              <w:jc w:val="left"/>
+            </w:pPr>
+            <w:r>
+              <w:t xml:space="preserve">Col 1</w:t>
+            </w:r>
+          </w:p>
+        </w:tc>
+        <w:tc>
+          <w:tcPr>
+            <w:tcBorders>
+              <w:bottom w:val="single"/>
+            </w:tcBorders>
+            <w:vAlign w:val="bottom"/>
+          </w:tcPr>
+          <w:p>
+            <w:pPr>
+              <w:pStyle w:val="Compact"/>
+              <w:jc w:val="center"/>
+            </w:pPr>
+            <w:r>
+              <w:rPr>
+                <w:i/>
+              </w:rPr>
+              <w:t xml:space="preserve">Col 2</w:t>
+            </w:r>
+          </w:p>
+        </w:tc>
+        <w:tc>
+          <w:tcPr>
+            <w:tcBorders>
+              <w:bottom w:val="single"/>
+            </w:tcBorders>
+            <w:vAlign w:val="bottom"/>
+          </w:tcPr>
+          <w:p>
+            <w:pPr>
+              <w:pStyle w:val="Compact"/>
+              <w:jc w:val="right"/>
+            </w:pPr>
+            <w:r>
+              <w:rPr>
+                <w:b/>
+              </w:rPr>
+              <w:t xml:space="preserve">Column 3</w:t>
+            </w:r>
+          </w:p>
+        </w:tc>
+      </w:tr>
+      <w:tr>
+        <w:tc>
+          <w:p>
+            <w:pPr>
+              <w:pStyle w:val="Compact"/>
+              <w:jc w:val="left"/>
+            </w:pPr>
+            <w:r>
+              <w:t xml:space="preserve">left justified</w:t>
+            </w:r>
+          </w:p>
+        </w:tc>
+        <w:tc>
+          <w:p>
+            <w:pPr>
+              <w:pStyle w:val="Compact"/>
+              <w:jc w:val="center"/>
+            </w:pPr>
+            <w:r>
+              <w:t xml:space="preserve">center</w:t>
+            </w:r>
+          </w:p>
+        </w:tc>
+        <w:tc>
+          <w:p>
+            <w:pPr>
+              <w:pStyle w:val="Compact"/>
+              <w:jc w:val="right"/>
+            </w:pPr>
+            <w:r>
+              <w:t xml:space="preserve">right justified</w:t>
+            </w:r>
+          </w:p>
+        </w:tc>
+      </w:tr>
+    </w:tbl>
+    <w:p>
+      <w:pPr>
+        <w:pStyle w:val="BodyText"/>
+      </w:pPr>
+      <w:r>
+        <w:br/>
+      </w:r>
+      <w:r>
+        <w:br/>
+      </w:r>
+      <w:r>
+        <w:br/>
+      </w:r>
+      <w:r>
+        <w:br/>
+      </w:r>
+      <w:r>
+        <w:t xml:space="preserve">or something like this</w:t>
+      </w:r>
+      <w:r>
+        <w:br/>
+      </w:r>
+      <w:r>
+        <w:br/>
+      </w:r>
+      <w:r>
+        <w:br/>
+      </w:r>
+      <w:r>
+        <w:br/>
+      </w:r>
+    </w:p>
+    <w:tbl>
+      <w:tblPr>
+        <w:tblStyle w:val="Table"/>
+        <w:tblW w:type="pct" w:w="0.0"/>
+        <w:tblLook w:firstRow="1"/>
+      </w:tblPr>
+      <w:tblGrid/>
+      <w:tr>
+        <w:trPr>
+          <w:cnfStyle w:firstRow="1"/>
+        </w:trPr>
+        <w:tc>
+          <w:tcPr>
+            <w:tcBorders>
+              <w:bottom w:val="single"/>
+            </w:tcBorders>
+            <w:vAlign w:val="bottom"/>
+          </w:tcPr>
+          <w:p>
+            <w:pPr>
+              <w:pStyle w:val="Compact"/>
+              <w:jc w:val="left"/>
+            </w:pPr>
+            <w:r>
+              <w:rPr>
+                <w:b/>
+              </w:rPr>
+              <w:t xml:space="preserve">Countries</w:t>
+            </w:r>
+          </w:p>
+        </w:tc>
+        <w:tc>
+          <w:tcPr>
+            <w:tcBorders>
+              <w:bottom w:val="single"/>
+            </w:tcBorders>
+            <w:vAlign w:val="bottom"/>
+          </w:tcPr>
+          <w:p>
+            <w:pPr>
+              <w:pStyle w:val="Compact"/>
+              <w:jc w:val="left"/>
+            </w:pPr>
+            <w:r>
+              <w:rPr>
+                <w:b/>
+              </w:rPr>
+              <w:t xml:space="preserve">Visited</w:t>
+            </w:r>
+          </w:p>
+        </w:tc>
+        <w:tc>
+          <w:tcPr>
+            <w:tcBorders>
+              <w:bottom w:val="single"/>
+            </w:tcBorders>
+            <w:vAlign w:val="bottom"/>
+          </w:tcPr>
+          <w:p>
+            <w:pPr>
+              <w:pStyle w:val="Compact"/>
+              <w:jc w:val="left"/>
+            </w:pPr>
+            <w:r>
+              <w:rPr>
+                <w:b/>
+              </w:rPr>
+              <w:t xml:space="preserve">Good Football team?</w:t>
+            </w:r>
+          </w:p>
+        </w:tc>
+      </w:tr>
+      <w:tr>
+        <w:tc>
+          <w:p>
+            <w:pPr>
+              <w:pStyle w:val="Compact"/>
+              <w:jc w:val="left"/>
+            </w:pPr>
+            <w:r>
+              <w:t xml:space="preserve">G. Britain</w:t>
+            </w:r>
+          </w:p>
+        </w:tc>
+        <w:tc>
+          <w:p>
+            <w:pPr>
+              <w:pStyle w:val="Compact"/>
+              <w:jc w:val="left"/>
+            </w:pPr>
+            <w:r>
+              <w:t xml:space="preserve">Yes</w:t>
+            </w:r>
+          </w:p>
+        </w:tc>
+        <w:tc>
+          <w:p>
+            <w:pPr>
+              <w:pStyle w:val="Compact"/>
+              <w:jc w:val="left"/>
+            </w:pPr>
+            <w:r>
+              <w:t xml:space="preserve">Sometimes :)</w:t>
+            </w:r>
+          </w:p>
+        </w:tc>
+      </w:tr>
+      <w:tr>
+        <w:tc>
+          <w:p>
+            <w:pPr>
+              <w:pStyle w:val="Compact"/>
+              <w:jc w:val="left"/>
+            </w:pPr>
+            <w:r>
+              <w:t xml:space="preserve">India</w:t>
+            </w:r>
+          </w:p>
+        </w:tc>
+        <w:tc>
+          <w:p>
+            <w:pPr>
+              <w:pStyle w:val="Compact"/>
+              <w:jc w:val="left"/>
+            </w:pPr>
+            <w:r>
+              <w:t xml:space="preserve">Yes</w:t>
+            </w:r>
+          </w:p>
+        </w:tc>
+        <w:tc>
+          <w:p>
+            <w:pPr>
+              <w:pStyle w:val="Compact"/>
+              <w:jc w:val="left"/>
+            </w:pPr>
+            <w:r>
+              <w:t xml:space="preserve">No Asian Cup trophies yet</w:t>
+            </w:r>
+          </w:p>
+        </w:tc>
+      </w:tr>
+      <w:tr>
+        <w:tc>
+          <w:p>
+            <w:pPr>
+              <w:pStyle w:val="Compact"/>
+              <w:jc w:val="left"/>
+            </w:pPr>
+            <w:r>
+              <w:t xml:space="preserve">Zambia</w:t>
+            </w:r>
+          </w:p>
+        </w:tc>
+        <w:tc>
+          <w:p>
+            <w:pPr>
+              <w:pStyle w:val="Compact"/>
+              <w:jc w:val="left"/>
+            </w:pPr>
+            <w:r>
+              <w:t xml:space="preserve">Not yet</w:t>
+            </w:r>
+          </w:p>
+        </w:tc>
+        <w:tc>
+          <w:p>
+            <w:pPr>
+              <w:pStyle w:val="Compact"/>
+              <w:jc w:val="left"/>
+            </w:pPr>
+            <w:r>
+              <w:t xml:space="preserve">1 Cup of Nations Title</w:t>
+            </w:r>
+          </w:p>
+        </w:tc>
+      </w:tr>
+    </w:tbl>
+    <w:p>
+      <w:pPr>
+        <w:pStyle w:val="BodyText"/>
+      </w:pPr>
+      <w:r>
+        <w:br/>
+      </w:r>
+    </w:p>
+    <w:p>
+      <w:pPr>
+        <w:pStyle w:val="BodyText"/>
+      </w:pPr>
+      <w:r>
+        <w:t xml:space="preserve">But this is a pain!</w:t>
+      </w:r>
+    </w:p>
+    <w:p>
+      <w:pPr>
+        <w:pStyle w:val="BodyText"/>
+      </w:pPr>
+      <w:r>
+        <w:br/>
+      </w:r>
+    </w:p>
+    <w:p>
+      <w:pPr>
+        <w:pStyle w:val="Heading2"/>
+      </w:pPr>
+      <w:bookmarkStart w:id="32" w:name="r-packages"/>
+      <w:r>
+        <w:t xml:space="preserve">R packages</w:t>
+      </w:r>
+      <w:bookmarkEnd w:id="32"/>
+    </w:p>
+    <w:p>
+      <w:pPr>
+        <w:pStyle w:val="FirstParagraph"/>
+      </w:pPr>
+      <w:r>
+        <w:br/>
+      </w:r>
+    </w:p>
+    <w:p>
+      <w:pPr>
+        <w:pStyle w:val="BodyText"/>
+      </w:pPr>
+      <w:r>
+        <w:t xml:space="preserve">This section includes examples with</w:t>
+      </w:r>
+      <w:r>
+        <w:t xml:space="preserve"> </w:t>
+      </w:r>
+      <w:hyperlink r:id="rId33">
+        <w:r>
+          <w:rPr>
+            <w:rStyle w:val="Hyperlink"/>
+          </w:rPr>
+          <w:t xml:space="preserve">kable</w:t>
+        </w:r>
+      </w:hyperlink>
       <w:r>
         <w:t xml:space="preserve">,</w:t>
       </w:r>
@@ -234,31 +1158,161 @@
         <w:t xml:space="preserve"> </w:t>
       </w:r>
       <w:r>
-        <w:t xml:space="preserve">surround your text with back ticks, i.e., `.</w:t>
-      </w:r>
-    </w:p>
-    <w:p>
-      <w:pPr>
-        <w:pStyle w:val="Heading2"/>
-      </w:pPr>
-      <w:bookmarkStart w:id="24" w:name="r-markdown"/>
-      <w:r>
-        <w:t xml:space="preserve">R Markdown</w:t>
-      </w:r>
-      <w:bookmarkEnd w:id="24"/>
+        <w:t xml:space="preserve">and</w:t>
+      </w:r>
+      <w:r>
+        <w:t xml:space="preserve"> </w:t>
+      </w:r>
+      <w:hyperlink r:id="rId30">
+        <w:r>
+          <w:rPr>
+            <w:rStyle w:val="Hyperlink"/>
+          </w:rPr>
+          <w:t xml:space="preserve">furniture</w:t>
+        </w:r>
+      </w:hyperlink>
+      <w:r>
+        <w:t xml:space="preserve">.</w:t>
+      </w:r>
+    </w:p>
+    <w:p>
+      <w:pPr>
+        <w:pStyle w:val="BodyText"/>
+      </w:pPr>
+      <w:r>
+        <w:br/>
+      </w:r>
+    </w:p>
+    <w:p>
+      <w:pPr>
+        <w:pStyle w:val="BodyText"/>
+      </w:pPr>
+      <w:r>
+        <w:t xml:space="preserve">There are some other options as well (but I think</w:t>
+      </w:r>
+      <w:r>
+        <w:t xml:space="preserve"> </w:t>
+      </w:r>
+      <w:r>
+        <w:rPr>
+          <w:rStyle w:val="VerbatimChar"/>
+        </w:rPr>
+        <w:t xml:space="preserve">kable()</w:t>
+      </w:r>
+      <w:r>
+        <w:t xml:space="preserve"> </w:t>
+      </w:r>
+      <w:r>
+        <w:t xml:space="preserve">and the furniture tools are best for MS Word)</w:t>
+      </w:r>
+    </w:p>
+    <w:p>
+      <w:pPr>
+        <w:numPr>
+          <w:ilvl w:val="0"/>
+          <w:numId w:val="1005"/>
+        </w:numPr>
+      </w:pPr>
+      <w:hyperlink r:id="rId29">
+        <w:r>
+          <w:rPr>
+            <w:rStyle w:val="Hyperlink"/>
+          </w:rPr>
+          <w:t xml:space="preserve">summarytools</w:t>
+        </w:r>
+      </w:hyperlink>
+    </w:p>
+    <w:p>
+      <w:pPr>
+        <w:numPr>
+          <w:ilvl w:val="1"/>
+          <w:numId w:val="1006"/>
+        </w:numPr>
+      </w:pPr>
+      <w:hyperlink r:id="rId34">
+        <w:r>
+          <w:rPr>
+            <w:rStyle w:val="Hyperlink"/>
+          </w:rPr>
+          <w:t xml:space="preserve">vignette</w:t>
+        </w:r>
+      </w:hyperlink>
+    </w:p>
+    <w:p>
+      <w:pPr>
+        <w:numPr>
+          <w:ilvl w:val="0"/>
+          <w:numId w:val="1005"/>
+        </w:numPr>
+      </w:pPr>
+      <w:hyperlink r:id="rId35">
+        <w:r>
+          <w:rPr>
+            <w:rStyle w:val="Hyperlink"/>
+          </w:rPr>
+          <w:t xml:space="preserve">pander</w:t>
+        </w:r>
+      </w:hyperlink>
+    </w:p>
+    <w:p>
+      <w:pPr>
+        <w:numPr>
+          <w:ilvl w:val="1"/>
+          <w:numId w:val="1007"/>
+        </w:numPr>
+      </w:pPr>
+      <w:hyperlink r:id="rId36">
+        <w:r>
+          <w:rPr>
+            <w:rStyle w:val="Hyperlink"/>
+          </w:rPr>
+          <w:t xml:space="preserve">vignette</w:t>
+        </w:r>
+      </w:hyperlink>
     </w:p>
     <w:p>
       <w:pPr>
         <w:pStyle w:val="FirstParagraph"/>
       </w:pPr>
       <w:r>
-        <w:t xml:space="preserve">R Markdown is a special type of markdown that weaves R output directly into</w:t>
-      </w:r>
-      <w:r>
-        <w:t xml:space="preserve"> </w:t>
-      </w:r>
-      <w:r>
-        <w:t xml:space="preserve">the final document. Here is an example.</w:t>
+        <w:br/>
+      </w:r>
+    </w:p>
+    <w:p>
+      <w:pPr>
+        <w:pStyle w:val="Heading3"/>
+      </w:pPr>
+      <w:bookmarkStart w:id="37" w:name="example-with-kable"/>
+      <w:r>
+        <w:rPr>
+          <w:i/>
+        </w:rPr>
+        <w:t xml:space="preserve">Example with kable</w:t>
+      </w:r>
+      <w:bookmarkEnd w:id="37"/>
+    </w:p>
+    <w:p>
+      <w:pPr>
+        <w:pStyle w:val="FirstParagraph"/>
+      </w:pPr>
+      <w:r>
+        <w:br/>
+      </w:r>
+    </w:p>
+    <w:p>
+      <w:pPr>
+        <w:pStyle w:val="BodyText"/>
+      </w:pPr>
+      <w:r>
+        <w:t xml:space="preserve">This examples uses the Iris dataset that is included with the base installation of R.</w:t>
+      </w:r>
+    </w:p>
+    <w:p>
+      <w:pPr>
+        <w:pStyle w:val="BodyText"/>
+      </w:pPr>
+      <w:r>
+        <w:br/>
       </w:r>
     </w:p>
     <w:p>
@@ -267,15 +1321,101 @@
       </w:pPr>
       <w:r>
         <w:rPr>
+          <w:rStyle w:val="CommentTok"/>
+        </w:rPr>
+        <w:t xml:space="preserve"># create table from iris data set (150 observations of plant species</w:t>
+      </w:r>
+      <w:r>
+        <w:br/>
+      </w:r>
+      <w:r>
+        <w:rPr>
+          <w:rStyle w:val="CommentTok"/>
+        </w:rPr>
+        <w:t xml:space="preserve"># with variables sepal length and width, and pedal length and names.</w:t>
+      </w:r>
+      <w:r>
+        <w:br/>
+      </w:r>
+      <w:r>
+        <w:rPr>
           <w:rStyle w:val="KeywordTok"/>
         </w:rPr>
-        <w:t xml:space="preserve">summary</w:t>
-      </w:r>
-      <w:r>
-        <w:rPr>
-          <w:rStyle w:val="NormalTok"/>
-        </w:rPr>
-        <w:t xml:space="preserve">(cars)</w:t>
+        <w:t xml:space="preserve">names</w:t>
+      </w:r>
+      <w:r>
+        <w:rPr>
+          <w:rStyle w:val="NormalTok"/>
+        </w:rPr>
+        <w:t xml:space="preserve">(iris)</w:t>
+      </w:r>
+    </w:p>
+    <w:p>
+      <w:pPr>
+        <w:pStyle w:val="FirstParagraph"/>
+      </w:pPr>
+      <w:r>
+        <w:t xml:space="preserve">[1]</w:t>
+      </w:r>
+      <w:r>
+        <w:t xml:space="preserve"> </w:t>
+      </w:r>
+      <w:r>
+        <w:t xml:space="preserve">“</w:t>
+      </w:r>
+      <w:r>
+        <w:t xml:space="preserve">Sepal.Length</w:t>
+      </w:r>
+      <w:r>
+        <w:t xml:space="preserve">”</w:t>
+      </w:r>
+      <w:r>
+        <w:t xml:space="preserve"> </w:t>
+      </w:r>
+      <w:r>
+        <w:t xml:space="preserve">“</w:t>
+      </w:r>
+      <w:r>
+        <w:t xml:space="preserve">Sepal.Width</w:t>
+      </w:r>
+      <w:r>
+        <w:t xml:space="preserve">”</w:t>
+      </w:r>
+      <w:r>
+        <w:t xml:space="preserve"> </w:t>
+      </w:r>
+      <w:r>
+        <w:t xml:space="preserve">“</w:t>
+      </w:r>
+      <w:r>
+        <w:t xml:space="preserve">Petal.Length</w:t>
+      </w:r>
+      <w:r>
+        <w:t xml:space="preserve">”</w:t>
+      </w:r>
+      <w:r>
+        <w:t xml:space="preserve"> </w:t>
+      </w:r>
+      <w:r>
+        <w:t xml:space="preserve">“</w:t>
+      </w:r>
+      <w:r>
+        <w:t xml:space="preserve">Petal.Width</w:t>
+      </w:r>
+      <w:r>
+        <w:t xml:space="preserve">”</w:t>
+      </w:r>
+      <w:r>
+        <w:t xml:space="preserve"> </w:t>
+      </w:r>
+      <w:r>
+        <w:t xml:space="preserve">“</w:t>
+      </w:r>
+      <w:r>
+        <w:t xml:space="preserve">Species</w:t>
+      </w:r>
+      <w:r>
+        <w:t xml:space="preserve">”</w:t>
       </w:r>
     </w:p>
     <w:p>
@@ -284,9 +1424,38 @@
       </w:pPr>
       <w:r>
         <w:rPr>
+          <w:rStyle w:val="KeywordTok"/>
+        </w:rPr>
+        <w:t xml:space="preserve">table</w:t>
+      </w:r>
+      <w:r>
+        <w:rPr>
+          <w:rStyle w:val="NormalTok"/>
+        </w:rPr>
+        <w:t xml:space="preserve">(iris</w:t>
+      </w:r>
+      <w:r>
+        <w:rPr>
+          <w:rStyle w:val="OperatorTok"/>
+        </w:rPr>
+        <w:t xml:space="preserve">$</w:t>
+      </w:r>
+      <w:r>
+        <w:rPr>
+          <w:rStyle w:val="NormalTok"/>
+        </w:rPr>
+        <w:t xml:space="preserve">Species)</w:t>
+      </w:r>
+    </w:p>
+    <w:p>
+      <w:pPr>
+        <w:pStyle w:val="SourceCode"/>
+      </w:pPr>
+      <w:r>
+        <w:rPr>
           <w:rStyle w:val="VerbatimChar"/>
         </w:rPr>
-        <w:t xml:space="preserve">##      speed           dist       </w:t>
+        <w:t xml:space="preserve">setosa versicolor  virginica </w:t>
       </w:r>
       <w:r>
         <w:br/>
@@ -295,303 +1464,7 @@
         <w:rPr>
           <w:rStyle w:val="VerbatimChar"/>
         </w:rPr>
-        <w:t xml:space="preserve">##  Min.   : 4.0   Min.   :  2.00  </w:t>
-      </w:r>
-      <w:r>
-        <w:br/>
-      </w:r>
-      <w:r>
-        <w:rPr>
-          <w:rStyle w:val="VerbatimChar"/>
-        </w:rPr>
-        <w:t xml:space="preserve">##  1st Qu.:12.0   1st Qu.: 26.00  </w:t>
-      </w:r>
-      <w:r>
-        <w:br/>
-      </w:r>
-      <w:r>
-        <w:rPr>
-          <w:rStyle w:val="VerbatimChar"/>
-        </w:rPr>
-        <w:t xml:space="preserve">##  Median :15.0   Median : 36.00  </w:t>
-      </w:r>
-      <w:r>
-        <w:br/>
-      </w:r>
-      <w:r>
-        <w:rPr>
-          <w:rStyle w:val="VerbatimChar"/>
-        </w:rPr>
-        <w:t xml:space="preserve">##  Mean   :15.4   Mean   : 42.98  </w:t>
-      </w:r>
-      <w:r>
-        <w:br/>
-      </w:r>
-      <w:r>
-        <w:rPr>
-          <w:rStyle w:val="VerbatimChar"/>
-        </w:rPr>
-        <w:t xml:space="preserve">##  3rd Qu.:19.0   3rd Qu.: 56.00  </w:t>
-      </w:r>
-      <w:r>
-        <w:br/>
-      </w:r>
-      <w:r>
-        <w:rPr>
-          <w:rStyle w:val="VerbatimChar"/>
-        </w:rPr>
-        <w:t xml:space="preserve">##  Max.   :25.0   Max.   :120.00</w:t>
-      </w:r>
-    </w:p>
-    <w:p>
-      <w:pPr>
-        <w:pStyle w:val="FirstParagraph"/>
-      </w:pPr>
-      <w:r>
-        <w:t xml:space="preserve">We can also include R output in a line. For example, the third observation</w:t>
-      </w:r>
-      <w:r>
-        <w:t xml:space="preserve"> </w:t>
-      </w:r>
-      <w:r>
-        <w:t xml:space="preserve">of the speed variable is 7. Now we will replace it with a random</w:t>
-      </w:r>
-      <w:r>
-        <w:t xml:space="preserve"> </w:t>
-      </w:r>
-      <w:r>
-        <w:t xml:space="preserve">value</w:t>
-      </w:r>
-    </w:p>
-    <w:p>
-      <w:pPr>
-        <w:pStyle w:val="SourceCode"/>
-      </w:pPr>
-      <w:r>
-        <w:rPr>
-          <w:rStyle w:val="NormalTok"/>
-        </w:rPr>
-        <w:t xml:space="preserve">cars</w:t>
-      </w:r>
-      <w:r>
-        <w:rPr>
-          <w:rStyle w:val="OperatorTok"/>
-        </w:rPr>
-        <w:t xml:space="preserve">$</w:t>
-      </w:r>
-      <w:r>
-        <w:rPr>
-          <w:rStyle w:val="NormalTok"/>
-        </w:rPr>
-        <w:t xml:space="preserve">speed[</w:t>
-      </w:r>
-      <w:r>
-        <w:rPr>
-          <w:rStyle w:val="DecValTok"/>
-        </w:rPr>
-        <w:t xml:space="preserve">3</w:t>
-      </w:r>
-      <w:r>
-        <w:rPr>
-          <w:rStyle w:val="NormalTok"/>
-        </w:rPr>
-        <w:t xml:space="preserve">] &lt;-</w:t>
-      </w:r>
-      <w:r>
-        <w:rPr>
-          <w:rStyle w:val="StringTok"/>
-        </w:rPr>
-        <w:t xml:space="preserve"> </w:t>
-      </w:r>
-      <w:r>
-        <w:rPr>
-          <w:rStyle w:val="KeywordTok"/>
-        </w:rPr>
-        <w:t xml:space="preserve">rnorm</w:t>
-      </w:r>
-      <w:r>
-        <w:rPr>
-          <w:rStyle w:val="NormalTok"/>
-        </w:rPr>
-        <w:t xml:space="preserve">(</w:t>
-      </w:r>
-      <w:r>
-        <w:rPr>
-          <w:rStyle w:val="DecValTok"/>
-        </w:rPr>
-        <w:t xml:space="preserve">1</w:t>
-      </w:r>
-      <w:r>
-        <w:rPr>
-          <w:rStyle w:val="NormalTok"/>
-        </w:rPr>
-        <w:t xml:space="preserve">)</w:t>
-      </w:r>
-      <w:r>
-        <w:br/>
-      </w:r>
-      <w:r>
-        <w:rPr>
-          <w:rStyle w:val="NormalTok"/>
-        </w:rPr>
-        <w:t xml:space="preserve">cars</w:t>
-      </w:r>
-      <w:r>
-        <w:rPr>
-          <w:rStyle w:val="OperatorTok"/>
-        </w:rPr>
-        <w:t xml:space="preserve">$</w:t>
-      </w:r>
-      <w:r>
-        <w:rPr>
-          <w:rStyle w:val="NormalTok"/>
-        </w:rPr>
-        <w:t xml:space="preserve">speed[</w:t>
-      </w:r>
-      <w:r>
-        <w:rPr>
-          <w:rStyle w:val="DecValTok"/>
-        </w:rPr>
-        <w:t xml:space="preserve">3</w:t>
-      </w:r>
-      <w:r>
-        <w:rPr>
-          <w:rStyle w:val="NormalTok"/>
-        </w:rPr>
-        <w:t xml:space="preserve">]</w:t>
-      </w:r>
-    </w:p>
-    <w:p>
-      <w:pPr>
-        <w:pStyle w:val="SourceCode"/>
-      </w:pPr>
-      <w:r>
-        <w:rPr>
-          <w:rStyle w:val="VerbatimChar"/>
-        </w:rPr>
-        <w:t xml:space="preserve">## [1] 0.04930964</w:t>
-      </w:r>
-    </w:p>
-    <w:p>
-      <w:pPr>
-        <w:pStyle w:val="FirstParagraph"/>
-      </w:pPr>
-      <w:r>
-        <w:t xml:space="preserve">and show that it has changed to 0.0493096.</w:t>
-      </w:r>
-    </w:p>
-    <w:p>
-      <w:pPr>
-        <w:pStyle w:val="Heading1"/>
-      </w:pPr>
-      <w:bookmarkStart w:id="25" w:name="tables"/>
-      <w:r>
-        <w:t xml:space="preserve">Tables</w:t>
-      </w:r>
-      <w:bookmarkEnd w:id="25"/>
-    </w:p>
-    <w:p>
-      <w:pPr>
-        <w:pStyle w:val="SourceCode"/>
-      </w:pPr>
-      <w:r>
-        <w:rPr>
-          <w:rStyle w:val="CommentTok"/>
-        </w:rPr>
-        <w:t xml:space="preserve"># create table from iris data set (150 observations of plant species</w:t>
-      </w:r>
-      <w:r>
-        <w:br/>
-      </w:r>
-      <w:r>
-        <w:rPr>
-          <w:rStyle w:val="CommentTok"/>
-        </w:rPr>
-        <w:t xml:space="preserve"># with variables sepal length and width, and pedal length and names.</w:t>
-      </w:r>
-      <w:r>
-        <w:br/>
-      </w:r>
-      <w:r>
-        <w:rPr>
-          <w:rStyle w:val="KeywordTok"/>
-        </w:rPr>
-        <w:t xml:space="preserve">names</w:t>
-      </w:r>
-      <w:r>
-        <w:rPr>
-          <w:rStyle w:val="NormalTok"/>
-        </w:rPr>
-        <w:t xml:space="preserve">(iris)</w:t>
-      </w:r>
-    </w:p>
-    <w:p>
-      <w:pPr>
-        <w:pStyle w:val="SourceCode"/>
-      </w:pPr>
-      <w:r>
-        <w:rPr>
-          <w:rStyle w:val="VerbatimChar"/>
-        </w:rPr>
-        <w:t xml:space="preserve">## [1] "Sepal.Length" "Sepal.Width"  "Petal.Length" "Petal.Width"  "Species"</w:t>
-      </w:r>
-    </w:p>
-    <w:p>
-      <w:pPr>
-        <w:pStyle w:val="SourceCode"/>
-      </w:pPr>
-      <w:r>
-        <w:rPr>
-          <w:rStyle w:val="KeywordTok"/>
-        </w:rPr>
-        <w:t xml:space="preserve">table</w:t>
-      </w:r>
-      <w:r>
-        <w:rPr>
-          <w:rStyle w:val="NormalTok"/>
-        </w:rPr>
-        <w:t xml:space="preserve">(iris</w:t>
-      </w:r>
-      <w:r>
-        <w:rPr>
-          <w:rStyle w:val="OperatorTok"/>
-        </w:rPr>
-        <w:t xml:space="preserve">$</w:t>
-      </w:r>
-      <w:r>
-        <w:rPr>
-          <w:rStyle w:val="NormalTok"/>
-        </w:rPr>
-        <w:t xml:space="preserve">Species)</w:t>
-      </w:r>
-    </w:p>
-    <w:p>
-      <w:pPr>
-        <w:pStyle w:val="SourceCode"/>
-      </w:pPr>
-      <w:r>
-        <w:rPr>
-          <w:rStyle w:val="VerbatimChar"/>
-        </w:rPr>
-        <w:t xml:space="preserve">## </w:t>
-      </w:r>
-      <w:r>
-        <w:br/>
-      </w:r>
-      <w:r>
-        <w:rPr>
-          <w:rStyle w:val="VerbatimChar"/>
-        </w:rPr>
-        <w:t xml:space="preserve">##     setosa versicolor  virginica </w:t>
-      </w:r>
-      <w:r>
-        <w:br/>
-      </w:r>
-      <w:r>
-        <w:rPr>
-          <w:rStyle w:val="VerbatimChar"/>
-        </w:rPr>
-        <w:t xml:space="preserve">##         50         50         50</w:t>
+        <w:t xml:space="preserve">    50         50         50 </w:t>
       </w:r>
     </w:p>
     <w:p>
@@ -1199,7 +2072,15 @@
       <w:pPr>
         <w:pStyle w:val="BodyText"/>
       </w:pPr>
-      <w:hyperlink r:id="rId26">
+      <w:r>
+        <w:br/>
+      </w:r>
+    </w:p>
+    <w:p>
+      <w:pPr>
+        <w:pStyle w:val="BodyText"/>
+      </w:pPr>
+      <w:hyperlink r:id="rId33">
         <w:r>
           <w:rPr>
             <w:rStyle w:val="Hyperlink"/>
@@ -1231,105 +2112,2315 @@
     </w:p>
     <w:p>
       <w:pPr>
-        <w:pStyle w:val="Heading2"/>
-      </w:pPr>
-      <w:bookmarkStart w:id="28" w:name="example-with-kableextra"/>
-      <w:r>
-        <w:t xml:space="preserve">Example with</w:t>
-      </w:r>
-      <w:r>
-        <w:t xml:space="preserve"> </w:t>
-      </w:r>
-      <w:hyperlink r:id="rId27">
-        <w:r>
-          <w:rPr>
-            <w:rStyle w:val="Hyperlink"/>
-          </w:rPr>
-          <w:t xml:space="preserve">kableExtra</w:t>
-        </w:r>
-      </w:hyperlink>
-      <w:bookmarkEnd w:id="28"/>
+        <w:pStyle w:val="BodyText"/>
+      </w:pPr>
+      <w:r>
+        <w:br/>
+      </w:r>
+    </w:p>
+    <w:p>
+      <w:pPr>
+        <w:pStyle w:val="Heading3"/>
+      </w:pPr>
+      <w:bookmarkStart w:id="38" w:name="example-with-furniture"/>
+      <w:r>
+        <w:rPr>
+          <w:i/>
+        </w:rPr>
+        <w:t xml:space="preserve">Example with furniture</w:t>
+      </w:r>
+      <w:bookmarkEnd w:id="38"/>
     </w:p>
     <w:p>
       <w:pPr>
         <w:pStyle w:val="FirstParagraph"/>
       </w:pPr>
       <w:r>
-        <w:t xml:space="preserve">Another useful R package is</w:t>
-      </w:r>
-      <w:r>
-        <w:t xml:space="preserve"> </w:t>
-      </w:r>
-      <w:hyperlink r:id="rId27">
-        <w:r>
-          <w:rPr>
-            <w:rStyle w:val="Hyperlink"/>
-          </w:rPr>
-          <w:t xml:space="preserve">kableExtra</w:t>
-        </w:r>
-      </w:hyperlink>
-      <w:r>
-        <w:t xml:space="preserve">.</w:t>
-      </w:r>
-    </w:p>
-    <w:p>
-      <w:pPr>
-        <w:pStyle w:val="Heading2"/>
-      </w:pPr>
-      <w:bookmarkStart w:id="30" w:name="example-with-stargazer"/>
-      <w:r>
-        <w:t xml:space="preserve">Example with</w:t>
-      </w:r>
-      <w:r>
-        <w:t xml:space="preserve"> </w:t>
-      </w:r>
-      <w:hyperlink r:id="rId29">
-        <w:r>
-          <w:rPr>
-            <w:rStyle w:val="Hyperlink"/>
-          </w:rPr>
-          <w:t xml:space="preserve">stargazer</w:t>
-        </w:r>
-      </w:hyperlink>
-      <w:bookmarkEnd w:id="30"/>
-    </w:p>
-    <w:p>
-      <w:pPr>
-        <w:pStyle w:val="FirstParagraph"/>
-      </w:pPr>
-      <w:r>
-        <w:t xml:space="preserve">If you are interested in make tables for your regression models, take a</w:t>
-      </w:r>
-      <w:r>
-        <w:t xml:space="preserve"> </w:t>
-      </w:r>
-      <w:r>
-        <w:t xml:space="preserve">look at the R package</w:t>
-      </w:r>
-      <w:r>
-        <w:t xml:space="preserve"> </w:t>
-      </w:r>
-      <w:hyperlink r:id="rId29">
-        <w:r>
-          <w:rPr>
-            <w:rStyle w:val="Hyperlink"/>
-          </w:rPr>
-          <w:t xml:space="preserve">stargazer</w:t>
-        </w:r>
-      </w:hyperlink>
-      <w:r>
-        <w:t xml:space="preserve">.</w:t>
-      </w:r>
-    </w:p>
+        <w:br/>
+      </w:r>
+    </w:p>
+    <w:p>
+      <w:pPr>
+        <w:pStyle w:val="BodyText"/>
+      </w:pPr>
+      <w:r>
+        <w:t xml:space="preserve">First, we’ll create a table of descriptive statistics using</w:t>
+      </w:r>
+      <w:r>
+        <w:t xml:space="preserve"> </w:t>
+      </w:r>
+      <w:r>
+        <w:rPr>
+          <w:rStyle w:val="VerbatimChar"/>
+        </w:rPr>
+        <w:t xml:space="preserve">table1()</w:t>
+      </w:r>
+    </w:p>
+    <w:p>
+      <w:pPr>
+        <w:pStyle w:val="BodyText"/>
+      </w:pPr>
+      <w:r>
+        <w:br/>
+      </w:r>
+    </w:p>
+    <w:p>
+      <w:pPr>
+        <w:pStyle w:val="SourceCode"/>
+      </w:pPr>
+      <w:r>
+        <w:rPr>
+          <w:rStyle w:val="KeywordTok"/>
+        </w:rPr>
+        <w:t xml:space="preserve">table1</w:t>
+      </w:r>
+      <w:r>
+        <w:rPr>
+          <w:rStyle w:val="NormalTok"/>
+        </w:rPr>
+        <w:t xml:space="preserve">(mtcars, </w:t>
+      </w:r>
+      <w:r>
+        <w:rPr>
+          <w:rStyle w:val="DataTypeTok"/>
+        </w:rPr>
+        <w:t xml:space="preserve">type =</w:t>
+      </w:r>
+      <w:r>
+        <w:rPr>
+          <w:rStyle w:val="NormalTok"/>
+        </w:rPr>
+        <w:t xml:space="preserve"> </w:t>
+      </w:r>
+      <w:r>
+        <w:rPr>
+          <w:rStyle w:val="KeywordTok"/>
+        </w:rPr>
+        <w:t xml:space="preserve">c</w:t>
+      </w:r>
+      <w:r>
+        <w:rPr>
+          <w:rStyle w:val="NormalTok"/>
+        </w:rPr>
+        <w:t xml:space="preserve">(</w:t>
+      </w:r>
+      <w:r>
+        <w:rPr>
+          <w:rStyle w:val="StringTok"/>
+        </w:rPr>
+        <w:t xml:space="preserve">"simple"</w:t>
+      </w:r>
+      <w:r>
+        <w:rPr>
+          <w:rStyle w:val="NormalTok"/>
+        </w:rPr>
+        <w:t xml:space="preserve">, </w:t>
+      </w:r>
+      <w:r>
+        <w:rPr>
+          <w:rStyle w:val="StringTok"/>
+        </w:rPr>
+        <w:t xml:space="preserve">"condensed"</w:t>
+      </w:r>
+      <w:r>
+        <w:rPr>
+          <w:rStyle w:val="NormalTok"/>
+        </w:rPr>
+        <w:t xml:space="preserve">),</w:t>
+      </w:r>
+      <w:r>
+        <w:br/>
+      </w:r>
+      <w:r>
+        <w:rPr>
+          <w:rStyle w:val="NormalTok"/>
+        </w:rPr>
+        <w:t xml:space="preserve">       </w:t>
+      </w:r>
+      <w:r>
+        <w:rPr>
+          <w:rStyle w:val="DataTypeTok"/>
+        </w:rPr>
+        <w:t xml:space="preserve">output =</w:t>
+      </w:r>
+      <w:r>
+        <w:rPr>
+          <w:rStyle w:val="NormalTok"/>
+        </w:rPr>
+        <w:t xml:space="preserve"> </w:t>
+      </w:r>
+      <w:r>
+        <w:rPr>
+          <w:rStyle w:val="StringTok"/>
+        </w:rPr>
+        <w:t xml:space="preserve">"pandoc"</w:t>
+      </w:r>
+      <w:r>
+        <w:rPr>
+          <w:rStyle w:val="NormalTok"/>
+        </w:rPr>
+        <w:t xml:space="preserve">)</w:t>
+      </w:r>
+    </w:p>
+    <w:tbl>
+      <w:tblPr>
+        <w:tblStyle w:val="Table"/>
+        <w:tblW w:type="pct" w:w="0.0"/>
+        <w:tblLook w:firstRow="1"/>
+      </w:tblPr>
+      <w:tblGrid/>
+      <w:tr>
+        <w:trPr>
+          <w:cnfStyle w:firstRow="1"/>
+        </w:trPr>
+        <w:tc>
+          <w:tcPr>
+            <w:tcBorders>
+              <w:bottom w:val="single"/>
+            </w:tcBorders>
+            <w:vAlign w:val="bottom"/>
+          </w:tcPr>
+          <w:p/>
+        </w:tc>
+        <w:tc>
+          <w:tcPr>
+            <w:tcBorders>
+              <w:bottom w:val="single"/>
+            </w:tcBorders>
+            <w:vAlign w:val="bottom"/>
+          </w:tcPr>
+          <w:p>
+            <w:pPr>
+              <w:pStyle w:val="Compact"/>
+              <w:jc w:val="center"/>
+            </w:pPr>
+            <w:r>
+              <w:t xml:space="preserve">Mean/Count (SD/%)</w:t>
+            </w:r>
+          </w:p>
+        </w:tc>
+      </w:tr>
+      <w:tr>
+        <w:tc>
+          <w:p/>
+        </w:tc>
+        <w:tc>
+          <w:p>
+            <w:pPr>
+              <w:pStyle w:val="Compact"/>
+              <w:jc w:val="center"/>
+            </w:pPr>
+            <w:r>
+              <w:t xml:space="preserve">n = 32</w:t>
+            </w:r>
+          </w:p>
+        </w:tc>
+      </w:tr>
+      <w:tr>
+        <w:tc>
+          <w:p>
+            <w:pPr>
+              <w:pStyle w:val="Compact"/>
+              <w:jc w:val="left"/>
+            </w:pPr>
+            <w:r>
+              <w:t xml:space="preserve">mpg</w:t>
+            </w:r>
+          </w:p>
+        </w:tc>
+        <w:tc>
+          <w:p>
+            <w:pPr>
+              <w:pStyle w:val="Compact"/>
+              <w:jc w:val="center"/>
+            </w:pPr>
+            <w:r>
+              <w:t xml:space="preserve">20.1 (6.0)</w:t>
+            </w:r>
+          </w:p>
+        </w:tc>
+      </w:tr>
+      <w:tr>
+        <w:tc>
+          <w:p>
+            <w:pPr>
+              <w:pStyle w:val="Compact"/>
+              <w:jc w:val="left"/>
+            </w:pPr>
+            <w:r>
+              <w:t xml:space="preserve">cyl</w:t>
+            </w:r>
+          </w:p>
+        </w:tc>
+        <w:tc>
+          <w:p>
+            <w:pPr>
+              <w:pStyle w:val="Compact"/>
+              <w:jc w:val="center"/>
+            </w:pPr>
+            <w:r>
+              <w:t xml:space="preserve">6.2 (1.8)</w:t>
+            </w:r>
+          </w:p>
+        </w:tc>
+      </w:tr>
+      <w:tr>
+        <w:tc>
+          <w:p>
+            <w:pPr>
+              <w:pStyle w:val="Compact"/>
+              <w:jc w:val="left"/>
+            </w:pPr>
+            <w:r>
+              <w:t xml:space="preserve">disp</w:t>
+            </w:r>
+          </w:p>
+        </w:tc>
+        <w:tc>
+          <w:p>
+            <w:pPr>
+              <w:pStyle w:val="Compact"/>
+              <w:jc w:val="center"/>
+            </w:pPr>
+            <w:r>
+              <w:t xml:space="preserve">230.7 (123.9)</w:t>
+            </w:r>
+          </w:p>
+        </w:tc>
+      </w:tr>
+      <w:tr>
+        <w:tc>
+          <w:p>
+            <w:pPr>
+              <w:pStyle w:val="Compact"/>
+              <w:jc w:val="left"/>
+            </w:pPr>
+            <w:r>
+              <w:t xml:space="preserve">hp</w:t>
+            </w:r>
+          </w:p>
+        </w:tc>
+        <w:tc>
+          <w:p>
+            <w:pPr>
+              <w:pStyle w:val="Compact"/>
+              <w:jc w:val="center"/>
+            </w:pPr>
+            <w:r>
+              <w:t xml:space="preserve">146.7 (68.6)</w:t>
+            </w:r>
+          </w:p>
+        </w:tc>
+      </w:tr>
+      <w:tr>
+        <w:tc>
+          <w:p>
+            <w:pPr>
+              <w:pStyle w:val="Compact"/>
+              <w:jc w:val="left"/>
+            </w:pPr>
+            <w:r>
+              <w:t xml:space="preserve">drat</w:t>
+            </w:r>
+          </w:p>
+        </w:tc>
+        <w:tc>
+          <w:p>
+            <w:pPr>
+              <w:pStyle w:val="Compact"/>
+              <w:jc w:val="center"/>
+            </w:pPr>
+            <w:r>
+              <w:t xml:space="preserve">3.6 (0.5)</w:t>
+            </w:r>
+          </w:p>
+        </w:tc>
+      </w:tr>
+      <w:tr>
+        <w:tc>
+          <w:p>
+            <w:pPr>
+              <w:pStyle w:val="Compact"/>
+              <w:jc w:val="left"/>
+            </w:pPr>
+            <w:r>
+              <w:t xml:space="preserve">wt</w:t>
+            </w:r>
+          </w:p>
+        </w:tc>
+        <w:tc>
+          <w:p>
+            <w:pPr>
+              <w:pStyle w:val="Compact"/>
+              <w:jc w:val="center"/>
+            </w:pPr>
+            <w:r>
+              <w:t xml:space="preserve">3.2 (1.0)</w:t>
+            </w:r>
+          </w:p>
+        </w:tc>
+      </w:tr>
+      <w:tr>
+        <w:tc>
+          <w:p>
+            <w:pPr>
+              <w:pStyle w:val="Compact"/>
+              <w:jc w:val="left"/>
+            </w:pPr>
+            <w:r>
+              <w:t xml:space="preserve">qsec</w:t>
+            </w:r>
+          </w:p>
+        </w:tc>
+        <w:tc>
+          <w:p>
+            <w:pPr>
+              <w:pStyle w:val="Compact"/>
+              <w:jc w:val="center"/>
+            </w:pPr>
+            <w:r>
+              <w:t xml:space="preserve">17.8 (1.8)</w:t>
+            </w:r>
+          </w:p>
+        </w:tc>
+      </w:tr>
+      <w:tr>
+        <w:tc>
+          <w:p>
+            <w:pPr>
+              <w:pStyle w:val="Compact"/>
+              <w:jc w:val="left"/>
+            </w:pPr>
+            <w:r>
+              <w:t xml:space="preserve">vs</w:t>
+            </w:r>
+          </w:p>
+        </w:tc>
+        <w:tc>
+          <w:p>
+            <w:pPr>
+              <w:pStyle w:val="Compact"/>
+              <w:jc w:val="center"/>
+            </w:pPr>
+            <w:r>
+              <w:t xml:space="preserve">0.4 (0.5)</w:t>
+            </w:r>
+          </w:p>
+        </w:tc>
+      </w:tr>
+      <w:tr>
+        <w:tc>
+          <w:p>
+            <w:pPr>
+              <w:pStyle w:val="Compact"/>
+              <w:jc w:val="left"/>
+            </w:pPr>
+            <w:r>
+              <w:t xml:space="preserve">am</w:t>
+            </w:r>
+          </w:p>
+        </w:tc>
+        <w:tc>
+          <w:p>
+            <w:pPr>
+              <w:pStyle w:val="Compact"/>
+              <w:jc w:val="center"/>
+            </w:pPr>
+            <w:r>
+              <w:t xml:space="preserve">0.4 (0.5)</w:t>
+            </w:r>
+          </w:p>
+        </w:tc>
+      </w:tr>
+      <w:tr>
+        <w:tc>
+          <w:p>
+            <w:pPr>
+              <w:pStyle w:val="Compact"/>
+              <w:jc w:val="left"/>
+            </w:pPr>
+            <w:r>
+              <w:t xml:space="preserve">gear</w:t>
+            </w:r>
+          </w:p>
+        </w:tc>
+        <w:tc>
+          <w:p>
+            <w:pPr>
+              <w:pStyle w:val="Compact"/>
+              <w:jc w:val="center"/>
+            </w:pPr>
+            <w:r>
+              <w:t xml:space="preserve">3.7 (0.7)</w:t>
+            </w:r>
+          </w:p>
+        </w:tc>
+      </w:tr>
+      <w:tr>
+        <w:tc>
+          <w:p>
+            <w:pPr>
+              <w:pStyle w:val="Compact"/>
+              <w:jc w:val="left"/>
+            </w:pPr>
+            <w:r>
+              <w:t xml:space="preserve">carb</w:t>
+            </w:r>
+          </w:p>
+        </w:tc>
+        <w:tc>
+          <w:p>
+            <w:pPr>
+              <w:pStyle w:val="Compact"/>
+              <w:jc w:val="center"/>
+            </w:pPr>
+            <w:r>
+              <w:t xml:space="preserve">2.8 (1.6)</w:t>
+            </w:r>
+          </w:p>
+        </w:tc>
+      </w:tr>
+    </w:tbl>
+    <w:p>
+      <w:pPr>
+        <w:pStyle w:val="BodyText"/>
+      </w:pPr>
+      <w:r>
+        <w:br/>
+      </w:r>
+    </w:p>
+    <w:p>
+      <w:pPr>
+        <w:pStyle w:val="BodyText"/>
+      </w:pPr>
+      <w:r>
+        <w:t xml:space="preserve">Another example, but for a subset of variables and different</w:t>
+      </w:r>
+      <w:r>
+        <w:t xml:space="preserve"> </w:t>
+      </w:r>
+      <w:r>
+        <w:t xml:space="preserve">summary functions.</w:t>
+      </w:r>
+    </w:p>
+    <w:p>
+      <w:pPr>
+        <w:pStyle w:val="BodyText"/>
+      </w:pPr>
+      <w:r>
+        <w:br/>
+      </w:r>
+    </w:p>
+    <w:p>
+      <w:pPr>
+        <w:pStyle w:val="SourceCode"/>
+      </w:pPr>
+      <w:r>
+        <w:rPr>
+          <w:rStyle w:val="NormalTok"/>
+        </w:rPr>
+        <w:t xml:space="preserve">vNames &lt;-</w:t>
+      </w:r>
+      <w:r>
+        <w:rPr>
+          <w:rStyle w:val="StringTok"/>
+        </w:rPr>
+        <w:t xml:space="preserve"> </w:t>
+      </w:r>
+      <w:r>
+        <w:rPr>
+          <w:rStyle w:val="KeywordTok"/>
+        </w:rPr>
+        <w:t xml:space="preserve">c</w:t>
+      </w:r>
+      <w:r>
+        <w:rPr>
+          <w:rStyle w:val="NormalTok"/>
+        </w:rPr>
+        <w:t xml:space="preserve">(</w:t>
+      </w:r>
+      <w:r>
+        <w:rPr>
+          <w:rStyle w:val="StringTok"/>
+        </w:rPr>
+        <w:t xml:space="preserve">"Miles per gallon"</w:t>
+      </w:r>
+      <w:r>
+        <w:rPr>
+          <w:rStyle w:val="NormalTok"/>
+        </w:rPr>
+        <w:t xml:space="preserve">, </w:t>
+      </w:r>
+      <w:r>
+        <w:rPr>
+          <w:rStyle w:val="StringTok"/>
+        </w:rPr>
+        <w:t xml:space="preserve">"Number of cylinders"</w:t>
+      </w:r>
+      <w:r>
+        <w:rPr>
+          <w:rStyle w:val="NormalTok"/>
+        </w:rPr>
+        <w:t xml:space="preserve">,</w:t>
+      </w:r>
+      <w:r>
+        <w:br/>
+      </w:r>
+      <w:r>
+        <w:rPr>
+          <w:rStyle w:val="NormalTok"/>
+        </w:rPr>
+        <w:t xml:space="preserve">            </w:t>
+      </w:r>
+      <w:r>
+        <w:rPr>
+          <w:rStyle w:val="StringTok"/>
+        </w:rPr>
+        <w:t xml:space="preserve">"Gross horsepower"</w:t>
+      </w:r>
+      <w:r>
+        <w:rPr>
+          <w:rStyle w:val="NormalTok"/>
+        </w:rPr>
+        <w:t xml:space="preserve">)</w:t>
+      </w:r>
+      <w:r>
+        <w:br/>
+      </w:r>
+      <w:r>
+        <w:rPr>
+          <w:rStyle w:val="KeywordTok"/>
+        </w:rPr>
+        <w:t xml:space="preserve">table1</w:t>
+      </w:r>
+      <w:r>
+        <w:rPr>
+          <w:rStyle w:val="NormalTok"/>
+        </w:rPr>
+        <w:t xml:space="preserve">(mtcars, mpg, cyl, hp, </w:t>
+      </w:r>
+      <w:r>
+        <w:rPr>
+          <w:rStyle w:val="DataTypeTok"/>
+        </w:rPr>
+        <w:t xml:space="preserve">var_names =</w:t>
+      </w:r>
+      <w:r>
+        <w:rPr>
+          <w:rStyle w:val="NormalTok"/>
+        </w:rPr>
+        <w:t xml:space="preserve"> vNames,</w:t>
+      </w:r>
+      <w:r>
+        <w:br/>
+      </w:r>
+      <w:r>
+        <w:rPr>
+          <w:rStyle w:val="NormalTok"/>
+        </w:rPr>
+        <w:t xml:space="preserve">       </w:t>
+      </w:r>
+      <w:r>
+        <w:rPr>
+          <w:rStyle w:val="DataTypeTok"/>
+        </w:rPr>
+        <w:t xml:space="preserve">caption =</w:t>
+      </w:r>
+      <w:r>
+        <w:rPr>
+          <w:rStyle w:val="NormalTok"/>
+        </w:rPr>
+        <w:t xml:space="preserve"> </w:t>
+      </w:r>
+      <w:r>
+        <w:rPr>
+          <w:rStyle w:val="StringTok"/>
+        </w:rPr>
+        <w:t xml:space="preserve">"**Means and SD for subset of variables**"</w:t>
+      </w:r>
+      <w:r>
+        <w:rPr>
+          <w:rStyle w:val="NormalTok"/>
+        </w:rPr>
+        <w:t xml:space="preserve">,</w:t>
+      </w:r>
+      <w:r>
+        <w:br/>
+      </w:r>
+      <w:r>
+        <w:rPr>
+          <w:rStyle w:val="NormalTok"/>
+        </w:rPr>
+        <w:t xml:space="preserve">       </w:t>
+      </w:r>
+      <w:r>
+        <w:rPr>
+          <w:rStyle w:val="DataTypeTok"/>
+        </w:rPr>
+        <w:t xml:space="preserve">type =</w:t>
+      </w:r>
+      <w:r>
+        <w:rPr>
+          <w:rStyle w:val="NormalTok"/>
+        </w:rPr>
+        <w:t xml:space="preserve"> </w:t>
+      </w:r>
+      <w:r>
+        <w:rPr>
+          <w:rStyle w:val="KeywordTok"/>
+        </w:rPr>
+        <w:t xml:space="preserve">c</w:t>
+      </w:r>
+      <w:r>
+        <w:rPr>
+          <w:rStyle w:val="NormalTok"/>
+        </w:rPr>
+        <w:t xml:space="preserve">(</w:t>
+      </w:r>
+      <w:r>
+        <w:rPr>
+          <w:rStyle w:val="StringTok"/>
+        </w:rPr>
+        <w:t xml:space="preserve">"simple"</w:t>
+      </w:r>
+      <w:r>
+        <w:rPr>
+          <w:rStyle w:val="NormalTok"/>
+        </w:rPr>
+        <w:t xml:space="preserve">, </w:t>
+      </w:r>
+      <w:r>
+        <w:rPr>
+          <w:rStyle w:val="StringTok"/>
+        </w:rPr>
+        <w:t xml:space="preserve">"condensed"</w:t>
+      </w:r>
+      <w:r>
+        <w:rPr>
+          <w:rStyle w:val="NormalTok"/>
+        </w:rPr>
+        <w:t xml:space="preserve">),</w:t>
+      </w:r>
+      <w:r>
+        <w:br/>
+      </w:r>
+      <w:r>
+        <w:rPr>
+          <w:rStyle w:val="NormalTok"/>
+        </w:rPr>
+        <w:t xml:space="preserve">       </w:t>
+      </w:r>
+      <w:r>
+        <w:rPr>
+          <w:rStyle w:val="DataTypeTok"/>
+        </w:rPr>
+        <w:t xml:space="preserve">output =</w:t>
+      </w:r>
+      <w:r>
+        <w:rPr>
+          <w:rStyle w:val="NormalTok"/>
+        </w:rPr>
+        <w:t xml:space="preserve"> </w:t>
+      </w:r>
+      <w:r>
+        <w:rPr>
+          <w:rStyle w:val="StringTok"/>
+        </w:rPr>
+        <w:t xml:space="preserve">"pandoc"</w:t>
+      </w:r>
+      <w:r>
+        <w:rPr>
+          <w:rStyle w:val="NormalTok"/>
+        </w:rPr>
+        <w:t xml:space="preserve">)</w:t>
+      </w:r>
+    </w:p>
+    <w:p>
+      <w:pPr>
+        <w:pStyle w:val="TableCaption"/>
+      </w:pPr>
+      <w:r>
+        <w:rPr>
+          <w:b/>
+        </w:rPr>
+        <w:t xml:space="preserve">Means and SD for subset of variables</w:t>
+      </w:r>
+    </w:p>
+    <w:tbl>
+      <w:tblPr>
+        <w:tblStyle w:val="Table"/>
+        <w:tblW w:type="pct" w:w="0.0"/>
+        <w:tblLook w:firstRow="1"/>
+        <w:tblCaption w:val="Means and SD for subset of variables"/>
+      </w:tblPr>
+      <w:tblGrid/>
+      <w:tr>
+        <w:trPr>
+          <w:cnfStyle w:firstRow="1"/>
+        </w:trPr>
+        <w:tc>
+          <w:tcPr>
+            <w:tcBorders>
+              <w:bottom w:val="single"/>
+            </w:tcBorders>
+            <w:vAlign w:val="bottom"/>
+          </w:tcPr>
+          <w:p/>
+        </w:tc>
+        <w:tc>
+          <w:tcPr>
+            <w:tcBorders>
+              <w:bottom w:val="single"/>
+            </w:tcBorders>
+            <w:vAlign w:val="bottom"/>
+          </w:tcPr>
+          <w:p>
+            <w:pPr>
+              <w:pStyle w:val="Compact"/>
+              <w:jc w:val="center"/>
+            </w:pPr>
+            <w:r>
+              <w:t xml:space="preserve">Mean/Count (SD/%)</w:t>
+            </w:r>
+          </w:p>
+        </w:tc>
+      </w:tr>
+      <w:tr>
+        <w:tc>
+          <w:p/>
+        </w:tc>
+        <w:tc>
+          <w:p>
+            <w:pPr>
+              <w:pStyle w:val="Compact"/>
+              <w:jc w:val="center"/>
+            </w:pPr>
+            <w:r>
+              <w:t xml:space="preserve">n = 32</w:t>
+            </w:r>
+          </w:p>
+        </w:tc>
+      </w:tr>
+      <w:tr>
+        <w:tc>
+          <w:p>
+            <w:pPr>
+              <w:pStyle w:val="Compact"/>
+              <w:jc w:val="left"/>
+            </w:pPr>
+            <w:r>
+              <w:t xml:space="preserve">Miles per gallon</w:t>
+            </w:r>
+          </w:p>
+        </w:tc>
+        <w:tc>
+          <w:p>
+            <w:pPr>
+              <w:pStyle w:val="Compact"/>
+              <w:jc w:val="center"/>
+            </w:pPr>
+            <w:r>
+              <w:t xml:space="preserve">20.1 (6.0)</w:t>
+            </w:r>
+          </w:p>
+        </w:tc>
+      </w:tr>
+      <w:tr>
+        <w:tc>
+          <w:p>
+            <w:pPr>
+              <w:pStyle w:val="Compact"/>
+              <w:jc w:val="left"/>
+            </w:pPr>
+            <w:r>
+              <w:t xml:space="preserve">Number of cylinders</w:t>
+            </w:r>
+          </w:p>
+        </w:tc>
+        <w:tc>
+          <w:p>
+            <w:pPr>
+              <w:pStyle w:val="Compact"/>
+              <w:jc w:val="center"/>
+            </w:pPr>
+            <w:r>
+              <w:t xml:space="preserve">6.2 (1.8)</w:t>
+            </w:r>
+          </w:p>
+        </w:tc>
+      </w:tr>
+      <w:tr>
+        <w:tc>
+          <w:p>
+            <w:pPr>
+              <w:pStyle w:val="Compact"/>
+              <w:jc w:val="left"/>
+            </w:pPr>
+            <w:r>
+              <w:t xml:space="preserve">Gross horsepower</w:t>
+            </w:r>
+          </w:p>
+        </w:tc>
+        <w:tc>
+          <w:p>
+            <w:pPr>
+              <w:pStyle w:val="Compact"/>
+              <w:jc w:val="center"/>
+            </w:pPr>
+            <w:r>
+              <w:t xml:space="preserve">146.7 (68.6)</w:t>
+            </w:r>
+          </w:p>
+        </w:tc>
+      </w:tr>
+    </w:tbl>
+    <w:p>
+      <w:pPr>
+        <w:pStyle w:val="BodyText"/>
+      </w:pPr>
+      <w:r>
+        <w:br/>
+      </w:r>
+    </w:p>
+    <w:p>
+      <w:pPr>
+        <w:pStyle w:val="SourceCode"/>
+      </w:pPr>
+      <w:r>
+        <w:rPr>
+          <w:rStyle w:val="NormalTok"/>
+        </w:rPr>
+        <w:t xml:space="preserve">vNames &lt;-</w:t>
+      </w:r>
+      <w:r>
+        <w:rPr>
+          <w:rStyle w:val="StringTok"/>
+        </w:rPr>
+        <w:t xml:space="preserve"> </w:t>
+      </w:r>
+      <w:r>
+        <w:rPr>
+          <w:rStyle w:val="KeywordTok"/>
+        </w:rPr>
+        <w:t xml:space="preserve">c</w:t>
+      </w:r>
+      <w:r>
+        <w:rPr>
+          <w:rStyle w:val="NormalTok"/>
+        </w:rPr>
+        <w:t xml:space="preserve">(</w:t>
+      </w:r>
+      <w:r>
+        <w:rPr>
+          <w:rStyle w:val="StringTok"/>
+        </w:rPr>
+        <w:t xml:space="preserve">"Miles per gallon"</w:t>
+      </w:r>
+      <w:r>
+        <w:rPr>
+          <w:rStyle w:val="NormalTok"/>
+        </w:rPr>
+        <w:t xml:space="preserve">, </w:t>
+      </w:r>
+      <w:r>
+        <w:rPr>
+          <w:rStyle w:val="StringTok"/>
+        </w:rPr>
+        <w:t xml:space="preserve">"Number of cylinders"</w:t>
+      </w:r>
+      <w:r>
+        <w:rPr>
+          <w:rStyle w:val="NormalTok"/>
+        </w:rPr>
+        <w:t xml:space="preserve">,</w:t>
+      </w:r>
+      <w:r>
+        <w:br/>
+      </w:r>
+      <w:r>
+        <w:rPr>
+          <w:rStyle w:val="NormalTok"/>
+        </w:rPr>
+        <w:t xml:space="preserve">            </w:t>
+      </w:r>
+      <w:r>
+        <w:rPr>
+          <w:rStyle w:val="StringTok"/>
+        </w:rPr>
+        <w:t xml:space="preserve">"Gross horsepower"</w:t>
+      </w:r>
+      <w:r>
+        <w:rPr>
+          <w:rStyle w:val="NormalTok"/>
+        </w:rPr>
+        <w:t xml:space="preserve">)</w:t>
+      </w:r>
+      <w:r>
+        <w:br/>
+      </w:r>
+      <w:r>
+        <w:rPr>
+          <w:rStyle w:val="KeywordTok"/>
+        </w:rPr>
+        <w:t xml:space="preserve">table1</w:t>
+      </w:r>
+      <w:r>
+        <w:rPr>
+          <w:rStyle w:val="NormalTok"/>
+        </w:rPr>
+        <w:t xml:space="preserve">(mtcars, mpg, cyl, hp, </w:t>
+      </w:r>
+      <w:r>
+        <w:rPr>
+          <w:rStyle w:val="DataTypeTok"/>
+        </w:rPr>
+        <w:t xml:space="preserve">var_names =</w:t>
+      </w:r>
+      <w:r>
+        <w:rPr>
+          <w:rStyle w:val="NormalTok"/>
+        </w:rPr>
+        <w:t xml:space="preserve"> vNames,</w:t>
+      </w:r>
+      <w:r>
+        <w:br/>
+      </w:r>
+      <w:r>
+        <w:rPr>
+          <w:rStyle w:val="NormalTok"/>
+        </w:rPr>
+        <w:t xml:space="preserve">       </w:t>
+      </w:r>
+      <w:r>
+        <w:rPr>
+          <w:rStyle w:val="DataTypeTok"/>
+        </w:rPr>
+        <w:t xml:space="preserve">splitby =</w:t>
+      </w:r>
+      <w:r>
+        <w:rPr>
+          <w:rStyle w:val="NormalTok"/>
+        </w:rPr>
+        <w:t xml:space="preserve"> </w:t>
+      </w:r>
+      <w:r>
+        <w:rPr>
+          <w:rStyle w:val="OperatorTok"/>
+        </w:rPr>
+        <w:t xml:space="preserve">~</w:t>
+      </w:r>
+      <w:r>
+        <w:rPr>
+          <w:rStyle w:val="NormalTok"/>
+        </w:rPr>
+        <w:t xml:space="preserve">am,</w:t>
+      </w:r>
+      <w:r>
+        <w:br/>
+      </w:r>
+      <w:r>
+        <w:rPr>
+          <w:rStyle w:val="NormalTok"/>
+        </w:rPr>
+        <w:t xml:space="preserve">       </w:t>
+      </w:r>
+      <w:r>
+        <w:rPr>
+          <w:rStyle w:val="DataTypeTok"/>
+        </w:rPr>
+        <w:t xml:space="preserve">caption =</w:t>
+      </w:r>
+      <w:r>
+        <w:rPr>
+          <w:rStyle w:val="NormalTok"/>
+        </w:rPr>
+        <w:t xml:space="preserve"> </w:t>
+      </w:r>
+      <w:r>
+        <w:rPr>
+          <w:rStyle w:val="StringTok"/>
+        </w:rPr>
+        <w:t xml:space="preserve">"**Means and SD for subset of variables**"</w:t>
+      </w:r>
+      <w:r>
+        <w:rPr>
+          <w:rStyle w:val="NormalTok"/>
+        </w:rPr>
+        <w:t xml:space="preserve">,</w:t>
+      </w:r>
+      <w:r>
+        <w:br/>
+      </w:r>
+      <w:r>
+        <w:rPr>
+          <w:rStyle w:val="NormalTok"/>
+        </w:rPr>
+        <w:t xml:space="preserve">       </w:t>
+      </w:r>
+      <w:r>
+        <w:rPr>
+          <w:rStyle w:val="DataTypeTok"/>
+        </w:rPr>
+        <w:t xml:space="preserve">type =</w:t>
+      </w:r>
+      <w:r>
+        <w:rPr>
+          <w:rStyle w:val="NormalTok"/>
+        </w:rPr>
+        <w:t xml:space="preserve"> </w:t>
+      </w:r>
+      <w:r>
+        <w:rPr>
+          <w:rStyle w:val="KeywordTok"/>
+        </w:rPr>
+        <w:t xml:space="preserve">c</w:t>
+      </w:r>
+      <w:r>
+        <w:rPr>
+          <w:rStyle w:val="NormalTok"/>
+        </w:rPr>
+        <w:t xml:space="preserve">(</w:t>
+      </w:r>
+      <w:r>
+        <w:rPr>
+          <w:rStyle w:val="StringTok"/>
+        </w:rPr>
+        <w:t xml:space="preserve">"simple"</w:t>
+      </w:r>
+      <w:r>
+        <w:rPr>
+          <w:rStyle w:val="NormalTok"/>
+        </w:rPr>
+        <w:t xml:space="preserve">, </w:t>
+      </w:r>
+      <w:r>
+        <w:rPr>
+          <w:rStyle w:val="StringTok"/>
+        </w:rPr>
+        <w:t xml:space="preserve">"condensed"</w:t>
+      </w:r>
+      <w:r>
+        <w:rPr>
+          <w:rStyle w:val="NormalTok"/>
+        </w:rPr>
+        <w:t xml:space="preserve">),</w:t>
+      </w:r>
+      <w:r>
+        <w:br/>
+      </w:r>
+      <w:r>
+        <w:rPr>
+          <w:rStyle w:val="NormalTok"/>
+        </w:rPr>
+        <w:t xml:space="preserve">       </w:t>
+      </w:r>
+      <w:r>
+        <w:rPr>
+          <w:rStyle w:val="DataTypeTok"/>
+        </w:rPr>
+        <w:t xml:space="preserve">output =</w:t>
+      </w:r>
+      <w:r>
+        <w:rPr>
+          <w:rStyle w:val="NormalTok"/>
+        </w:rPr>
+        <w:t xml:space="preserve"> </w:t>
+      </w:r>
+      <w:r>
+        <w:rPr>
+          <w:rStyle w:val="StringTok"/>
+        </w:rPr>
+        <w:t xml:space="preserve">"pandoc"</w:t>
+      </w:r>
+      <w:r>
+        <w:rPr>
+          <w:rStyle w:val="NormalTok"/>
+        </w:rPr>
+        <w:t xml:space="preserve">)</w:t>
+      </w:r>
+    </w:p>
+    <w:p>
+      <w:pPr>
+        <w:pStyle w:val="TableCaption"/>
+      </w:pPr>
+      <w:r>
+        <w:rPr>
+          <w:b/>
+        </w:rPr>
+        <w:t xml:space="preserve">Means and SD for subset of variables</w:t>
+      </w:r>
+    </w:p>
+    <w:tbl>
+      <w:tblPr>
+        <w:tblStyle w:val="Table"/>
+        <w:tblW w:type="pct" w:w="0.0"/>
+        <w:tblLook w:firstRow="1"/>
+        <w:tblCaption w:val="Means and SD for subset of variables"/>
+      </w:tblPr>
+      <w:tblGrid/>
+      <w:tr>
+        <w:trPr>
+          <w:cnfStyle w:firstRow="1"/>
+        </w:trPr>
+        <w:tc>
+          <w:tcPr>
+            <w:tcBorders>
+              <w:bottom w:val="single"/>
+            </w:tcBorders>
+            <w:vAlign w:val="bottom"/>
+          </w:tcPr>
+          <w:p/>
+        </w:tc>
+        <w:tc>
+          <w:tcPr>
+            <w:tcBorders>
+              <w:bottom w:val="single"/>
+            </w:tcBorders>
+            <w:vAlign w:val="bottom"/>
+          </w:tcPr>
+          <w:p>
+            <w:pPr>
+              <w:pStyle w:val="Compact"/>
+              <w:jc w:val="center"/>
+            </w:pPr>
+            <w:r>
+              <w:t xml:space="preserve">0</w:t>
+            </w:r>
+          </w:p>
+        </w:tc>
+        <w:tc>
+          <w:tcPr>
+            <w:tcBorders>
+              <w:bottom w:val="single"/>
+            </w:tcBorders>
+            <w:vAlign w:val="bottom"/>
+          </w:tcPr>
+          <w:p>
+            <w:pPr>
+              <w:pStyle w:val="Compact"/>
+              <w:jc w:val="center"/>
+            </w:pPr>
+            <w:r>
+              <w:t xml:space="preserve">1</w:t>
+            </w:r>
+          </w:p>
+        </w:tc>
+      </w:tr>
+      <w:tr>
+        <w:tc>
+          <w:p/>
+        </w:tc>
+        <w:tc>
+          <w:p>
+            <w:pPr>
+              <w:pStyle w:val="Compact"/>
+              <w:jc w:val="center"/>
+            </w:pPr>
+            <w:r>
+              <w:t xml:space="preserve">n = 19</w:t>
+            </w:r>
+          </w:p>
+        </w:tc>
+        <w:tc>
+          <w:p>
+            <w:pPr>
+              <w:pStyle w:val="Compact"/>
+              <w:jc w:val="center"/>
+            </w:pPr>
+            <w:r>
+              <w:t xml:space="preserve">n = 13</w:t>
+            </w:r>
+          </w:p>
+        </w:tc>
+      </w:tr>
+      <w:tr>
+        <w:tc>
+          <w:p>
+            <w:pPr>
+              <w:pStyle w:val="Compact"/>
+              <w:jc w:val="left"/>
+            </w:pPr>
+            <w:r>
+              <w:t xml:space="preserve">Miles per gallon</w:t>
+            </w:r>
+          </w:p>
+        </w:tc>
+        <w:tc>
+          <w:p>
+            <w:pPr>
+              <w:pStyle w:val="Compact"/>
+              <w:jc w:val="center"/>
+            </w:pPr>
+            <w:r>
+              <w:t xml:space="preserve">17.1 (3.8)</w:t>
+            </w:r>
+          </w:p>
+        </w:tc>
+        <w:tc>
+          <w:p>
+            <w:pPr>
+              <w:pStyle w:val="Compact"/>
+              <w:jc w:val="center"/>
+            </w:pPr>
+            <w:r>
+              <w:t xml:space="preserve">24.4 (6.2)</w:t>
+            </w:r>
+          </w:p>
+        </w:tc>
+      </w:tr>
+      <w:tr>
+        <w:tc>
+          <w:p>
+            <w:pPr>
+              <w:pStyle w:val="Compact"/>
+              <w:jc w:val="left"/>
+            </w:pPr>
+            <w:r>
+              <w:t xml:space="preserve">Number of cylinders</w:t>
+            </w:r>
+          </w:p>
+        </w:tc>
+        <w:tc>
+          <w:p>
+            <w:pPr>
+              <w:pStyle w:val="Compact"/>
+              <w:jc w:val="center"/>
+            </w:pPr>
+            <w:r>
+              <w:t xml:space="preserve">6.9 (1.5)</w:t>
+            </w:r>
+          </w:p>
+        </w:tc>
+        <w:tc>
+          <w:p>
+            <w:pPr>
+              <w:pStyle w:val="Compact"/>
+              <w:jc w:val="center"/>
+            </w:pPr>
+            <w:r>
+              <w:t xml:space="preserve">5.1 (1.6)</w:t>
+            </w:r>
+          </w:p>
+        </w:tc>
+      </w:tr>
+      <w:tr>
+        <w:tc>
+          <w:p>
+            <w:pPr>
+              <w:pStyle w:val="Compact"/>
+              <w:jc w:val="left"/>
+            </w:pPr>
+            <w:r>
+              <w:t xml:space="preserve">Gross horsepower</w:t>
+            </w:r>
+          </w:p>
+        </w:tc>
+        <w:tc>
+          <w:p>
+            <w:pPr>
+              <w:pStyle w:val="Compact"/>
+              <w:jc w:val="center"/>
+            </w:pPr>
+            <w:r>
+              <w:t xml:space="preserve">160.3 (53.9)</w:t>
+            </w:r>
+          </w:p>
+        </w:tc>
+        <w:tc>
+          <w:p>
+            <w:pPr>
+              <w:pStyle w:val="Compact"/>
+              <w:jc w:val="center"/>
+            </w:pPr>
+            <w:r>
+              <w:t xml:space="preserve">126.8 (84.1)</w:t>
+            </w:r>
+          </w:p>
+        </w:tc>
+      </w:tr>
+    </w:tbl>
+    <w:p>
+      <w:pPr>
+        <w:pStyle w:val="BodyText"/>
+      </w:pPr>
+      <w:r>
+        <w:br/>
+      </w:r>
+    </w:p>
+    <w:p>
+      <w:pPr>
+        <w:pStyle w:val="SourceCode"/>
+      </w:pPr>
+      <w:r>
+        <w:rPr>
+          <w:rStyle w:val="NormalTok"/>
+        </w:rPr>
+        <w:t xml:space="preserve">crossTab &lt;-</w:t>
+      </w:r>
+      <w:r>
+        <w:rPr>
+          <w:rStyle w:val="StringTok"/>
+        </w:rPr>
+        <w:t xml:space="preserve"> </w:t>
+      </w:r>
+      <w:r>
+        <w:rPr>
+          <w:rStyle w:val="KeywordTok"/>
+        </w:rPr>
+        <w:t xml:space="preserve">tableX</w:t>
+      </w:r>
+      <w:r>
+        <w:rPr>
+          <w:rStyle w:val="NormalTok"/>
+        </w:rPr>
+        <w:t xml:space="preserve">(mtcars, cyl, am, </w:t>
+      </w:r>
+      <w:r>
+        <w:rPr>
+          <w:rStyle w:val="DataTypeTok"/>
+        </w:rPr>
+        <w:t xml:space="preserve">type =</w:t>
+      </w:r>
+      <w:r>
+        <w:rPr>
+          <w:rStyle w:val="NormalTok"/>
+        </w:rPr>
+        <w:t xml:space="preserve"> </w:t>
+      </w:r>
+      <w:r>
+        <w:rPr>
+          <w:rStyle w:val="StringTok"/>
+        </w:rPr>
+        <w:t xml:space="preserve">"count"</w:t>
+      </w:r>
+      <w:r>
+        <w:rPr>
+          <w:rStyle w:val="NormalTok"/>
+        </w:rPr>
+        <w:t xml:space="preserve">)</w:t>
+      </w:r>
+      <w:r>
+        <w:br/>
+      </w:r>
+      <w:r>
+        <w:rPr>
+          <w:rStyle w:val="KeywordTok"/>
+        </w:rPr>
+        <w:t xml:space="preserve">kable</w:t>
+      </w:r>
+      <w:r>
+        <w:rPr>
+          <w:rStyle w:val="NormalTok"/>
+        </w:rPr>
+        <w:t xml:space="preserve">(crossTab)</w:t>
+      </w:r>
+    </w:p>
+    <w:tbl>
+      <w:tblPr>
+        <w:tblStyle w:val="Table"/>
+        <w:tblW w:type="pct" w:w="0.0"/>
+        <w:tblLook w:firstRow="1"/>
+      </w:tblPr>
+      <w:tblGrid/>
+      <w:tr>
+        <w:trPr>
+          <w:cnfStyle w:firstRow="1"/>
+        </w:trPr>
+        <w:tc>
+          <w:tcPr>
+            <w:tcBorders>
+              <w:bottom w:val="single"/>
+            </w:tcBorders>
+            <w:vAlign w:val="bottom"/>
+          </w:tcPr>
+          <w:p/>
+        </w:tc>
+        <w:tc>
+          <w:tcPr>
+            <w:tcBorders>
+              <w:bottom w:val="single"/>
+            </w:tcBorders>
+            <w:vAlign w:val="bottom"/>
+          </w:tcPr>
+          <w:p>
+            <w:pPr>
+              <w:pStyle w:val="Compact"/>
+              <w:jc w:val="left"/>
+            </w:pPr>
+            <w:r>
+              <w:t xml:space="preserve">0</w:t>
+            </w:r>
+          </w:p>
+        </w:tc>
+        <w:tc>
+          <w:tcPr>
+            <w:tcBorders>
+              <w:bottom w:val="single"/>
+            </w:tcBorders>
+            <w:vAlign w:val="bottom"/>
+          </w:tcPr>
+          <w:p>
+            <w:pPr>
+              <w:pStyle w:val="Compact"/>
+              <w:jc w:val="left"/>
+            </w:pPr>
+            <w:r>
+              <w:t xml:space="preserve">1</w:t>
+            </w:r>
+          </w:p>
+        </w:tc>
+        <w:tc>
+          <w:tcPr>
+            <w:tcBorders>
+              <w:bottom w:val="single"/>
+            </w:tcBorders>
+            <w:vAlign w:val="bottom"/>
+          </w:tcPr>
+          <w:p>
+            <w:pPr>
+              <w:pStyle w:val="Compact"/>
+              <w:jc w:val="left"/>
+            </w:pPr>
+            <w:r>
+              <w:t xml:space="preserve">Total</w:t>
+            </w:r>
+          </w:p>
+        </w:tc>
+      </w:tr>
+      <w:tr>
+        <w:tc>
+          <w:p>
+            <w:pPr>
+              <w:pStyle w:val="Compact"/>
+              <w:jc w:val="left"/>
+            </w:pPr>
+            <w:r>
+              <w:t xml:space="preserve">4</w:t>
+            </w:r>
+          </w:p>
+        </w:tc>
+        <w:tc>
+          <w:p>
+            <w:pPr>
+              <w:pStyle w:val="Compact"/>
+              <w:jc w:val="left"/>
+            </w:pPr>
+            <w:r>
+              <w:t xml:space="preserve">3</w:t>
+            </w:r>
+          </w:p>
+        </w:tc>
+        <w:tc>
+          <w:p>
+            <w:pPr>
+              <w:pStyle w:val="Compact"/>
+              <w:jc w:val="left"/>
+            </w:pPr>
+            <w:r>
+              <w:t xml:space="preserve">8</w:t>
+            </w:r>
+          </w:p>
+        </w:tc>
+        <w:tc>
+          <w:p>
+            <w:pPr>
+              <w:pStyle w:val="Compact"/>
+              <w:jc w:val="left"/>
+            </w:pPr>
+            <w:r>
+              <w:t xml:space="preserve">11</w:t>
+            </w:r>
+          </w:p>
+        </w:tc>
+      </w:tr>
+      <w:tr>
+        <w:tc>
+          <w:p>
+            <w:pPr>
+              <w:pStyle w:val="Compact"/>
+              <w:jc w:val="left"/>
+            </w:pPr>
+            <w:r>
+              <w:t xml:space="preserve">6</w:t>
+            </w:r>
+          </w:p>
+        </w:tc>
+        <w:tc>
+          <w:p>
+            <w:pPr>
+              <w:pStyle w:val="Compact"/>
+              <w:jc w:val="left"/>
+            </w:pPr>
+            <w:r>
+              <w:t xml:space="preserve">4</w:t>
+            </w:r>
+          </w:p>
+        </w:tc>
+        <w:tc>
+          <w:p>
+            <w:pPr>
+              <w:pStyle w:val="Compact"/>
+              <w:jc w:val="left"/>
+            </w:pPr>
+            <w:r>
+              <w:t xml:space="preserve">3</w:t>
+            </w:r>
+          </w:p>
+        </w:tc>
+        <w:tc>
+          <w:p>
+            <w:pPr>
+              <w:pStyle w:val="Compact"/>
+              <w:jc w:val="left"/>
+            </w:pPr>
+            <w:r>
+              <w:t xml:space="preserve">7</w:t>
+            </w:r>
+          </w:p>
+        </w:tc>
+      </w:tr>
+      <w:tr>
+        <w:tc>
+          <w:p>
+            <w:pPr>
+              <w:pStyle w:val="Compact"/>
+              <w:jc w:val="left"/>
+            </w:pPr>
+            <w:r>
+              <w:t xml:space="preserve">8</w:t>
+            </w:r>
+          </w:p>
+        </w:tc>
+        <w:tc>
+          <w:p>
+            <w:pPr>
+              <w:pStyle w:val="Compact"/>
+              <w:jc w:val="left"/>
+            </w:pPr>
+            <w:r>
+              <w:t xml:space="preserve">12</w:t>
+            </w:r>
+          </w:p>
+        </w:tc>
+        <w:tc>
+          <w:p>
+            <w:pPr>
+              <w:pStyle w:val="Compact"/>
+              <w:jc w:val="left"/>
+            </w:pPr>
+            <w:r>
+              <w:t xml:space="preserve">2</w:t>
+            </w:r>
+          </w:p>
+        </w:tc>
+        <w:tc>
+          <w:p>
+            <w:pPr>
+              <w:pStyle w:val="Compact"/>
+              <w:jc w:val="left"/>
+            </w:pPr>
+            <w:r>
+              <w:t xml:space="preserve">14</w:t>
+            </w:r>
+          </w:p>
+        </w:tc>
+      </w:tr>
+      <w:tr>
+        <w:tc>
+          <w:p>
+            <w:pPr>
+              <w:pStyle w:val="Compact"/>
+              <w:jc w:val="left"/>
+            </w:pPr>
+            <w:r>
+              <w:t xml:space="preserve">Total</w:t>
+            </w:r>
+          </w:p>
+        </w:tc>
+        <w:tc>
+          <w:p>
+            <w:pPr>
+              <w:pStyle w:val="Compact"/>
+              <w:jc w:val="left"/>
+            </w:pPr>
+            <w:r>
+              <w:t xml:space="preserve">19</w:t>
+            </w:r>
+          </w:p>
+        </w:tc>
+        <w:tc>
+          <w:p>
+            <w:pPr>
+              <w:pStyle w:val="Compact"/>
+              <w:jc w:val="left"/>
+            </w:pPr>
+            <w:r>
+              <w:t xml:space="preserve">13</w:t>
+            </w:r>
+          </w:p>
+        </w:tc>
+        <w:tc>
+          <w:p>
+            <w:pPr>
+              <w:pStyle w:val="Compact"/>
+              <w:jc w:val="left"/>
+            </w:pPr>
+            <w:r>
+              <w:t xml:space="preserve">32</w:t>
+            </w:r>
+          </w:p>
+        </w:tc>
+      </w:tr>
+    </w:tbl>
+    <w:p>
+      <w:pPr>
+        <w:pStyle w:val="BodyText"/>
+      </w:pPr>
+      <w:r>
+        <w:br/>
+      </w:r>
+    </w:p>
+    <w:p>
+      <w:pPr>
+        <w:pStyle w:val="Heading3"/>
+      </w:pPr>
+      <w:bookmarkStart w:id="39" w:name="example-with-regression-tables"/>
+      <w:r>
+        <w:rPr>
+          <w:i/>
+        </w:rPr>
+        <w:t xml:space="preserve">Example with regression tables</w:t>
+      </w:r>
+      <w:bookmarkEnd w:id="39"/>
+    </w:p>
+    <w:p>
+      <w:pPr>
+        <w:pStyle w:val="SourceCode"/>
+      </w:pPr>
+      <w:r>
+        <w:rPr>
+          <w:rStyle w:val="NormalTok"/>
+        </w:rPr>
+        <w:t xml:space="preserve">model1 &lt;-</w:t>
+      </w:r>
+      <w:r>
+        <w:rPr>
+          <w:rStyle w:val="StringTok"/>
+        </w:rPr>
+        <w:t xml:space="preserve"> </w:t>
+      </w:r>
+      <w:r>
+        <w:rPr>
+          <w:rStyle w:val="KeywordTok"/>
+        </w:rPr>
+        <w:t xml:space="preserve">lm</w:t>
+      </w:r>
+      <w:r>
+        <w:rPr>
+          <w:rStyle w:val="NormalTok"/>
+        </w:rPr>
+        <w:t xml:space="preserve">(mpg </w:t>
+      </w:r>
+      <w:r>
+        <w:rPr>
+          <w:rStyle w:val="OperatorTok"/>
+        </w:rPr>
+        <w:t xml:space="preserve">~</w:t>
+      </w:r>
+      <w:r>
+        <w:rPr>
+          <w:rStyle w:val="StringTok"/>
+        </w:rPr>
+        <w:t xml:space="preserve"> </w:t>
+      </w:r>
+      <w:r>
+        <w:rPr>
+          <w:rStyle w:val="NormalTok"/>
+        </w:rPr>
+        <w:t xml:space="preserve">hp, </w:t>
+      </w:r>
+      <w:r>
+        <w:rPr>
+          <w:rStyle w:val="DataTypeTok"/>
+        </w:rPr>
+        <w:t xml:space="preserve">data =</w:t>
+      </w:r>
+      <w:r>
+        <w:rPr>
+          <w:rStyle w:val="NormalTok"/>
+        </w:rPr>
+        <w:t xml:space="preserve"> mtcars)</w:t>
+      </w:r>
+      <w:r>
+        <w:br/>
+      </w:r>
+      <w:r>
+        <w:rPr>
+          <w:rStyle w:val="NormalTok"/>
+        </w:rPr>
+        <w:t xml:space="preserve">model2 &lt;-</w:t>
+      </w:r>
+      <w:r>
+        <w:rPr>
+          <w:rStyle w:val="StringTok"/>
+        </w:rPr>
+        <w:t xml:space="preserve"> </w:t>
+      </w:r>
+      <w:r>
+        <w:rPr>
+          <w:rStyle w:val="KeywordTok"/>
+        </w:rPr>
+        <w:t xml:space="preserve">lm</w:t>
+      </w:r>
+      <w:r>
+        <w:rPr>
+          <w:rStyle w:val="NormalTok"/>
+        </w:rPr>
+        <w:t xml:space="preserve">(mpg </w:t>
+      </w:r>
+      <w:r>
+        <w:rPr>
+          <w:rStyle w:val="OperatorTok"/>
+        </w:rPr>
+        <w:t xml:space="preserve">~</w:t>
+      </w:r>
+      <w:r>
+        <w:rPr>
+          <w:rStyle w:val="StringTok"/>
+        </w:rPr>
+        <w:t xml:space="preserve"> </w:t>
+      </w:r>
+      <w:r>
+        <w:rPr>
+          <w:rStyle w:val="NormalTok"/>
+        </w:rPr>
+        <w:t xml:space="preserve">hp </w:t>
+      </w:r>
+      <w:r>
+        <w:rPr>
+          <w:rStyle w:val="OperatorTok"/>
+        </w:rPr>
+        <w:t xml:space="preserve">+</w:t>
+      </w:r>
+      <w:r>
+        <w:rPr>
+          <w:rStyle w:val="StringTok"/>
+        </w:rPr>
+        <w:t xml:space="preserve"> </w:t>
+      </w:r>
+      <w:r>
+        <w:rPr>
+          <w:rStyle w:val="NormalTok"/>
+        </w:rPr>
+        <w:t xml:space="preserve">drat, </w:t>
+      </w:r>
+      <w:r>
+        <w:rPr>
+          <w:rStyle w:val="DataTypeTok"/>
+        </w:rPr>
+        <w:t xml:space="preserve">data =</w:t>
+      </w:r>
+      <w:r>
+        <w:rPr>
+          <w:rStyle w:val="NormalTok"/>
+        </w:rPr>
+        <w:t xml:space="preserve"> mtcars)</w:t>
+      </w:r>
+      <w:r>
+        <w:br/>
+      </w:r>
+      <w:r>
+        <w:rPr>
+          <w:rStyle w:val="NormalTok"/>
+        </w:rPr>
+        <w:t xml:space="preserve">model3 &lt;-</w:t>
+      </w:r>
+      <w:r>
+        <w:rPr>
+          <w:rStyle w:val="StringTok"/>
+        </w:rPr>
+        <w:t xml:space="preserve"> </w:t>
+      </w:r>
+      <w:r>
+        <w:rPr>
+          <w:rStyle w:val="KeywordTok"/>
+        </w:rPr>
+        <w:t xml:space="preserve">lm</w:t>
+      </w:r>
+      <w:r>
+        <w:rPr>
+          <w:rStyle w:val="NormalTok"/>
+        </w:rPr>
+        <w:t xml:space="preserve">(mpg </w:t>
+      </w:r>
+      <w:r>
+        <w:rPr>
+          <w:rStyle w:val="OperatorTok"/>
+        </w:rPr>
+        <w:t xml:space="preserve">~</w:t>
+      </w:r>
+      <w:r>
+        <w:rPr>
+          <w:rStyle w:val="StringTok"/>
+        </w:rPr>
+        <w:t xml:space="preserve"> </w:t>
+      </w:r>
+      <w:r>
+        <w:rPr>
+          <w:rStyle w:val="NormalTok"/>
+        </w:rPr>
+        <w:t xml:space="preserve">hp </w:t>
+      </w:r>
+      <w:r>
+        <w:rPr>
+          <w:rStyle w:val="OperatorTok"/>
+        </w:rPr>
+        <w:t xml:space="preserve">+</w:t>
+      </w:r>
+      <w:r>
+        <w:rPr>
+          <w:rStyle w:val="StringTok"/>
+        </w:rPr>
+        <w:t xml:space="preserve"> </w:t>
+      </w:r>
+      <w:r>
+        <w:rPr>
+          <w:rStyle w:val="NormalTok"/>
+        </w:rPr>
+        <w:t xml:space="preserve">drat </w:t>
+      </w:r>
+      <w:r>
+        <w:rPr>
+          <w:rStyle w:val="OperatorTok"/>
+        </w:rPr>
+        <w:t xml:space="preserve">+</w:t>
+      </w:r>
+      <w:r>
+        <w:rPr>
+          <w:rStyle w:val="StringTok"/>
+        </w:rPr>
+        <w:t xml:space="preserve"> </w:t>
+      </w:r>
+      <w:r>
+        <w:rPr>
+          <w:rStyle w:val="KeywordTok"/>
+        </w:rPr>
+        <w:t xml:space="preserve">factor</w:t>
+      </w:r>
+      <w:r>
+        <w:rPr>
+          <w:rStyle w:val="NormalTok"/>
+        </w:rPr>
+        <w:t xml:space="preserve">(gear), </w:t>
+      </w:r>
+      <w:r>
+        <w:rPr>
+          <w:rStyle w:val="DataTypeTok"/>
+        </w:rPr>
+        <w:t xml:space="preserve">data =</w:t>
+      </w:r>
+      <w:r>
+        <w:rPr>
+          <w:rStyle w:val="NormalTok"/>
+        </w:rPr>
+        <w:t xml:space="preserve"> mtcars)</w:t>
+      </w:r>
+      <w:r>
+        <w:br/>
+      </w:r>
+      <w:r>
+        <w:rPr>
+          <w:rStyle w:val="NormalTok"/>
+        </w:rPr>
+        <w:t xml:space="preserve">tab2 &lt;-</w:t>
+      </w:r>
+      <w:r>
+        <w:rPr>
+          <w:rStyle w:val="StringTok"/>
+        </w:rPr>
+        <w:t xml:space="preserve"> </w:t>
+      </w:r>
+      <w:r>
+        <w:rPr>
+          <w:rStyle w:val="KeywordTok"/>
+        </w:rPr>
+        <w:t xml:space="preserve">regTab</w:t>
+      </w:r>
+      <w:r>
+        <w:rPr>
+          <w:rStyle w:val="NormalTok"/>
+        </w:rPr>
+        <w:t xml:space="preserve">(model1, model2, model3)</w:t>
+      </w:r>
+      <w:r>
+        <w:br/>
+      </w:r>
+      <w:r>
+        <w:rPr>
+          <w:rStyle w:val="KeywordTok"/>
+        </w:rPr>
+        <w:t xml:space="preserve">kable</w:t>
+      </w:r>
+      <w:r>
+        <w:rPr>
+          <w:rStyle w:val="NormalTok"/>
+        </w:rPr>
+        <w:t xml:space="preserve">(tab2, </w:t>
+      </w:r>
+      <w:r>
+        <w:rPr>
+          <w:rStyle w:val="DataTypeTok"/>
+        </w:rPr>
+        <w:t xml:space="preserve">align =</w:t>
+      </w:r>
+      <w:r>
+        <w:rPr>
+          <w:rStyle w:val="NormalTok"/>
+        </w:rPr>
+        <w:t xml:space="preserve"> </w:t>
+      </w:r>
+      <w:r>
+        <w:rPr>
+          <w:rStyle w:val="KeywordTok"/>
+        </w:rPr>
+        <w:t xml:space="preserve">c</w:t>
+      </w:r>
+      <w:r>
+        <w:rPr>
+          <w:rStyle w:val="NormalTok"/>
+        </w:rPr>
+        <w:t xml:space="preserve">(</w:t>
+      </w:r>
+      <w:r>
+        <w:rPr>
+          <w:rStyle w:val="StringTok"/>
+        </w:rPr>
+        <w:t xml:space="preserve">'l'</w:t>
+      </w:r>
+      <w:r>
+        <w:rPr>
+          <w:rStyle w:val="NormalTok"/>
+        </w:rPr>
+        <w:t xml:space="preserve">, </w:t>
+      </w:r>
+      <w:r>
+        <w:rPr>
+          <w:rStyle w:val="KeywordTok"/>
+        </w:rPr>
+        <w:t xml:space="preserve">rep</w:t>
+      </w:r>
+      <w:r>
+        <w:rPr>
+          <w:rStyle w:val="NormalTok"/>
+        </w:rPr>
+        <w:t xml:space="preserve">(</w:t>
+      </w:r>
+      <w:r>
+        <w:rPr>
+          <w:rStyle w:val="StringTok"/>
+        </w:rPr>
+        <w:t xml:space="preserve">'c'</w:t>
+      </w:r>
+      <w:r>
+        <w:rPr>
+          <w:rStyle w:val="NormalTok"/>
+        </w:rPr>
+        <w:t xml:space="preserve">, </w:t>
+      </w:r>
+      <w:r>
+        <w:rPr>
+          <w:rStyle w:val="DecValTok"/>
+        </w:rPr>
+        <w:t xml:space="preserve">3</w:t>
+      </w:r>
+      <w:r>
+        <w:rPr>
+          <w:rStyle w:val="NormalTok"/>
+        </w:rPr>
+        <w:t xml:space="preserve">)))</w:t>
+      </w:r>
+    </w:p>
+    <w:tbl>
+      <w:tblPr>
+        <w:tblStyle w:val="Table"/>
+        <w:tblW w:type="pct" w:w="0.0"/>
+        <w:tblLook w:firstRow="1"/>
+      </w:tblPr>
+      <w:tblGrid/>
+      <w:tr>
+        <w:trPr>
+          <w:cnfStyle w:firstRow="1"/>
+        </w:trPr>
+        <w:tc>
+          <w:tcPr>
+            <w:tcBorders>
+              <w:bottom w:val="single"/>
+            </w:tcBorders>
+            <w:vAlign w:val="bottom"/>
+          </w:tcPr>
+          <w:p/>
+        </w:tc>
+        <w:tc>
+          <w:tcPr>
+            <w:tcBorders>
+              <w:bottom w:val="single"/>
+            </w:tcBorders>
+            <w:vAlign w:val="bottom"/>
+          </w:tcPr>
+          <w:p>
+            <w:pPr>
+              <w:pStyle w:val="Compact"/>
+              <w:jc w:val="left"/>
+            </w:pPr>
+            <w:r>
+              <w:rPr>
+                <w:b/>
+              </w:rPr>
+              <w:t xml:space="preserve">Model 1</w:t>
+            </w:r>
+          </w:p>
+        </w:tc>
+        <w:tc>
+          <w:tcPr>
+            <w:tcBorders>
+              <w:bottom w:val="single"/>
+            </w:tcBorders>
+            <w:vAlign w:val="bottom"/>
+          </w:tcPr>
+          <w:p>
+            <w:pPr>
+              <w:pStyle w:val="Compact"/>
+              <w:jc w:val="center"/>
+            </w:pPr>
+            <w:r>
+              <w:rPr>
+                <w:b/>
+              </w:rPr>
+              <w:t xml:space="preserve">Model 2</w:t>
+            </w:r>
+          </w:p>
+        </w:tc>
+        <w:tc>
+          <w:tcPr>
+            <w:tcBorders>
+              <w:bottom w:val="single"/>
+            </w:tcBorders>
+            <w:vAlign w:val="bottom"/>
+          </w:tcPr>
+          <w:p>
+            <w:pPr>
+              <w:pStyle w:val="Compact"/>
+              <w:jc w:val="center"/>
+            </w:pPr>
+            <w:r>
+              <w:rPr>
+                <w:b/>
+              </w:rPr>
+              <w:t xml:space="preserve">Model 3</w:t>
+            </w:r>
+          </w:p>
+        </w:tc>
+      </w:tr>
+      <w:tr>
+        <w:tc>
+          <w:p>
+            <w:pPr>
+              <w:pStyle w:val="Compact"/>
+              <w:jc w:val="left"/>
+            </w:pPr>
+            <w:r>
+              <w:t xml:space="preserve">intercept</w:t>
+            </w:r>
+          </w:p>
+        </w:tc>
+        <w:tc>
+          <w:p>
+            <w:pPr>
+              <w:pStyle w:val="Compact"/>
+              <w:jc w:val="left"/>
+            </w:pPr>
+            <w:r>
+              <w:t xml:space="preserve">30.099</w:t>
+            </w:r>
+          </w:p>
+        </w:tc>
+        <w:tc>
+          <w:p>
+            <w:pPr>
+              <w:pStyle w:val="Compact"/>
+              <w:jc w:val="center"/>
+            </w:pPr>
+            <w:r>
+              <w:t xml:space="preserve">10.790</w:t>
+            </w:r>
+          </w:p>
+        </w:tc>
+        <w:tc>
+          <w:p>
+            <w:pPr>
+              <w:pStyle w:val="Compact"/>
+              <w:jc w:val="center"/>
+            </w:pPr>
+            <w:r>
+              <w:t xml:space="preserve">16.306</w:t>
+            </w:r>
+          </w:p>
+        </w:tc>
+      </w:tr>
+      <w:tr>
+        <w:tc>
+          <w:p>
+            <w:pPr>
+              <w:pStyle w:val="Compact"/>
+              <w:jc w:val="left"/>
+            </w:pPr>
+            <w:r>
+              <w:t xml:space="preserve">hp</w:t>
+            </w:r>
+          </w:p>
+        </w:tc>
+        <w:tc>
+          <w:p>
+            <w:pPr>
+              <w:pStyle w:val="Compact"/>
+              <w:jc w:val="left"/>
+            </w:pPr>
+            <w:r>
+              <w:t xml:space="preserve">-0.068</w:t>
+            </w:r>
+          </w:p>
+        </w:tc>
+        <w:tc>
+          <w:p>
+            <w:pPr>
+              <w:pStyle w:val="Compact"/>
+              <w:jc w:val="center"/>
+            </w:pPr>
+            <w:r>
+              <w:t xml:space="preserve">-0.052</w:t>
+            </w:r>
+          </w:p>
+        </w:tc>
+        <w:tc>
+          <w:p>
+            <w:pPr>
+              <w:pStyle w:val="Compact"/>
+              <w:jc w:val="center"/>
+            </w:pPr>
+            <w:r>
+              <w:t xml:space="preserve">-0.064</w:t>
+            </w:r>
+          </w:p>
+        </w:tc>
+      </w:tr>
+      <w:tr>
+        <w:tc>
+          <w:p>
+            <w:pPr>
+              <w:pStyle w:val="Compact"/>
+              <w:jc w:val="left"/>
+            </w:pPr>
+            <w:r>
+              <w:t xml:space="preserve">drat</w:t>
+            </w:r>
+          </w:p>
+        </w:tc>
+        <w:tc>
+          <w:p/>
+        </w:tc>
+        <w:tc>
+          <w:p>
+            <w:pPr>
+              <w:pStyle w:val="Compact"/>
+              <w:jc w:val="center"/>
+            </w:pPr>
+            <w:r>
+              <w:t xml:space="preserve">4.698</w:t>
+            </w:r>
+          </w:p>
+        </w:tc>
+        <w:tc>
+          <w:p>
+            <w:pPr>
+              <w:pStyle w:val="Compact"/>
+              <w:jc w:val="center"/>
+            </w:pPr>
+            <w:r>
+              <w:t xml:space="preserve">3.510</w:t>
+            </w:r>
+          </w:p>
+        </w:tc>
+      </w:tr>
+      <w:tr>
+        <w:tc>
+          <w:p>
+            <w:pPr>
+              <w:pStyle w:val="Compact"/>
+              <w:jc w:val="left"/>
+            </w:pPr>
+            <w:r>
+              <w:t xml:space="preserve">gear:4</w:t>
+            </w:r>
+          </w:p>
+        </w:tc>
+        <w:tc>
+          <w:p/>
+        </w:tc>
+        <w:tc>
+          <w:p/>
+        </w:tc>
+        <w:tc>
+          <w:p>
+            <w:pPr>
+              <w:pStyle w:val="Compact"/>
+              <w:jc w:val="center"/>
+            </w:pPr>
+            <w:r>
+              <w:t xml:space="preserve">-0.276</w:t>
+            </w:r>
+          </w:p>
+        </w:tc>
+      </w:tr>
+      <w:tr>
+        <w:tc>
+          <w:p>
+            <w:pPr>
+              <w:pStyle w:val="Compact"/>
+              <w:jc w:val="left"/>
+            </w:pPr>
+            <w:r>
+              <w:t xml:space="preserve">gear:5</w:t>
+            </w:r>
+          </w:p>
+        </w:tc>
+        <w:tc>
+          <w:p/>
+        </w:tc>
+        <w:tc>
+          <w:p/>
+        </w:tc>
+        <w:tc>
+          <w:p>
+            <w:pPr>
+              <w:pStyle w:val="Compact"/>
+              <w:jc w:val="center"/>
+            </w:pPr>
+            <w:r>
+              <w:t xml:space="preserve">3.761</w:t>
+            </w:r>
+          </w:p>
+        </w:tc>
+      </w:tr>
+    </w:tbl>
     <w:p>
       <w:pPr>
         <w:pStyle w:val="Heading1"/>
       </w:pPr>
-      <w:bookmarkStart w:id="31" w:name="including-plots"/>
+      <w:bookmarkStart w:id="40" w:name="including-plots"/>
       <w:r>
         <w:t xml:space="preserve">Including Plots</w:t>
       </w:r>
-      <w:bookmarkEnd w:id="31"/>
+      <w:bookmarkEnd w:id="40"/>
     </w:p>
     <w:p>
       <w:pPr>
@@ -1359,7 +4450,7 @@
                     </pic:cNvPicPr>
                   </pic:nvPicPr>
                   <pic:blipFill>
-                    <a:blip r:embed="rId32"/>
+                    <a:blip r:embed="rId41"/>
                     <a:stretch>
                       <a:fillRect/>
                     </a:stretch>
@@ -1434,7 +4525,7 @@
       </w:r>
     </w:p>
   </w:footnote>
-  <w:footnote w:id="21">
+  <w:footnote w:id="23">
     <w:p>
       <w:pPr>
         <w:pStyle w:val="FootnoteText"/>
@@ -1460,7 +4551,7 @@
       <w:r>
         <w:t xml:space="preserve"> </w:t>
       </w:r>
-      <w:hyperlink r:id="rId22">
+      <w:hyperlink r:id="rId24">
         <w:r>
           <w:rPr>
             <w:rStyle w:val="Hyperlink"/>
@@ -1482,7 +4573,7 @@
       </w:r>
     </w:p>
   </w:footnote>
-  <w:footnote w:id="23">
+  <w:footnote w:id="25">
     <w:p>
       <w:pPr>
         <w:pStyle w:val="FootnoteText"/>
@@ -1513,6 +4604,31 @@
       </w:r>
       <w:r>
         <w:t xml:space="preserve">in MS Word.</w:t>
+      </w:r>
+    </w:p>
+  </w:footnote>
+  <w:footnote w:id="27">
+    <w:p>
+      <w:pPr>
+        <w:pStyle w:val="FootnoteText"/>
+      </w:pPr>
+      <w:r>
+        <w:rPr>
+          <w:rStyle w:val="FootnoteReference"/>
+        </w:rPr>
+        <w:footnoteRef/>
+      </w:r>
+      <w:r>
+        <w:t xml:space="preserve"> </w:t>
+      </w:r>
+      <w:r>
+        <w:t xml:space="preserve">More specifically, it actually call on another R package,</w:t>
+      </w:r>
+      <w:r>
+        <w:t xml:space="preserve"> </w:t>
+      </w:r>
+      <w:r>
+        <w:t xml:space="preserve">knitr, to incorporate the R output.</w:t>
       </w:r>
     </w:p>
   </w:footnote>
@@ -1740,6 +4856,15 @@
     <w:abstractNumId w:val="991"/>
   </w:num>
   <w:num w:numId="1004">
+    <w:abstractNumId w:val="991"/>
+  </w:num>
+  <w:num w:numId="1005">
+    <w:abstractNumId w:val="991"/>
+  </w:num>
+  <w:num w:numId="1006">
+    <w:abstractNumId w:val="991"/>
+  </w:num>
+  <w:num w:numId="1007">
     <w:abstractNumId w:val="991"/>
   </w:num>
 </w:numbering>

</xml_diff>